<commit_message>
Actualizado "Vendedoras Premiadas" según correciones del JDC. Corregido documento de Word para que no inicie el control de cambios, movidas las entradas a su propia carpeta dentro del lote de pruebas, y creadas las salidas esperadas como archivos. Modificada la documentación de los casos de prueba reemplazando el "nombre" por "archivo de entrada".
</commit_message>
<xml_diff>
--- a/practica1/trunk/VendedorasPremiadas/VendedorasPremiadas_DocumentaciónLoteDePruebas.docx
+++ b/practica1/trunk/VendedorasPremiadas/VendedorasPremiadas_DocumentaciónLoteDePruebas.docx
@@ -1,6 +1,6 @@
 
 <file path=word/document.xml><?xml version="1.0" encoding="utf-8"?>
-<w:document xmlns:ve="http://schemas.openxmlformats.org/markup-compatibility/2006" xmlns:o="urn:schemas-microsoft-com:office:office" xmlns:r="http://schemas.openxmlformats.org/officeDocument/2006/relationships" xmlns:m="http://schemas.openxmlformats.org/officeDocument/2006/math" xmlns:v="urn:schemas-microsoft-com:vml" xmlns:wp="http://schemas.openxmlformats.org/drawingml/2006/wordprocessingDrawing" xmlns:w10="urn:schemas-microsoft-com:office:word" xmlns:w="http://schemas.openxmlformats.org/wordprocessingml/2006/main" xmlns:wne="http://schemas.microsoft.com/office/word/2006/wordml">
+<w:document xmlns:wpc="http://schemas.microsoft.com/office/word/2010/wordprocessingCanvas" xmlns:mc="http://schemas.openxmlformats.org/markup-compatibility/2006" xmlns:o="urn:schemas-microsoft-com:office:office" xmlns:r="http://schemas.openxmlformats.org/officeDocument/2006/relationships" xmlns:m="http://schemas.openxmlformats.org/officeDocument/2006/math" xmlns:v="urn:schemas-microsoft-com:vml" xmlns:wp14="http://schemas.microsoft.com/office/word/2010/wordprocessingDrawing" xmlns:wp="http://schemas.openxmlformats.org/drawingml/2006/wordprocessingDrawing" xmlns:w10="urn:schemas-microsoft-com:office:word" xmlns:w="http://schemas.openxmlformats.org/wordprocessingml/2006/main" xmlns:w14="http://schemas.microsoft.com/office/word/2010/wordml" xmlns:wpg="http://schemas.microsoft.com/office/word/2010/wordprocessingGroup" xmlns:wpi="http://schemas.microsoft.com/office/word/2010/wordprocessingInk" xmlns:wne="http://schemas.microsoft.com/office/word/2006/wordml" xmlns:wps="http://schemas.microsoft.com/office/word/2010/wordprocessingShape" mc:Ignorable="w14 wp14">
   <w:body>
     <w:p>
       <w:pPr>
@@ -245,7 +245,7 @@
     </w:p>
     <w:p>
       <w:pPr>
-        <w:pStyle w:val="ListParagraph"/>
+        <w:pStyle w:val="Prrafodelista"/>
         <w:numPr>
           <w:ilvl w:val="0"/>
           <w:numId w:val="1"/>
@@ -291,7 +291,7 @@
     </w:p>
     <w:p>
       <w:pPr>
-        <w:pStyle w:val="ListParagraph"/>
+        <w:pStyle w:val="Prrafodelista"/>
         <w:numPr>
           <w:ilvl w:val="0"/>
           <w:numId w:val="1"/>
@@ -369,7 +369,7 @@
     </w:p>
     <w:p>
       <w:pPr>
-        <w:pStyle w:val="ListParagraph"/>
+        <w:pStyle w:val="Prrafodelista"/>
         <w:numPr>
           <w:ilvl w:val="0"/>
           <w:numId w:val="1"/>
@@ -482,7 +482,7 @@
     </w:p>
     <w:p>
       <w:pPr>
-        <w:pStyle w:val="ListParagraph"/>
+        <w:pStyle w:val="Prrafodelista"/>
         <w:numPr>
           <w:ilvl w:val="0"/>
           <w:numId w:val="2"/>
@@ -494,7 +494,7 @@
     </w:p>
     <w:p>
       <w:pPr>
-        <w:pStyle w:val="ListParagraph"/>
+        <w:pStyle w:val="Prrafodelista"/>
         <w:numPr>
           <w:ilvl w:val="1"/>
           <w:numId w:val="3"/>
@@ -506,7 +506,7 @@
     </w:p>
     <w:p>
       <w:pPr>
-        <w:pStyle w:val="ListParagraph"/>
+        <w:pStyle w:val="Prrafodelista"/>
         <w:numPr>
           <w:ilvl w:val="1"/>
           <w:numId w:val="3"/>
@@ -518,7 +518,7 @@
     </w:p>
     <w:p>
       <w:pPr>
-        <w:pStyle w:val="ListParagraph"/>
+        <w:pStyle w:val="Prrafodelista"/>
         <w:numPr>
           <w:ilvl w:val="0"/>
           <w:numId w:val="2"/>
@@ -530,7 +530,7 @@
     </w:p>
     <w:p>
       <w:pPr>
-        <w:pStyle w:val="ListParagraph"/>
+        <w:pStyle w:val="Prrafodelista"/>
         <w:numPr>
           <w:ilvl w:val="1"/>
           <w:numId w:val="2"/>
@@ -545,7 +545,7 @@
     </w:p>
     <w:p>
       <w:pPr>
-        <w:pStyle w:val="ListParagraph"/>
+        <w:pStyle w:val="Prrafodelista"/>
         <w:numPr>
           <w:ilvl w:val="0"/>
           <w:numId w:val="2"/>
@@ -560,7 +560,7 @@
     </w:p>
     <w:p>
       <w:pPr>
-        <w:pStyle w:val="ListParagraph"/>
+        <w:pStyle w:val="Prrafodelista"/>
         <w:numPr>
           <w:ilvl w:val="1"/>
           <w:numId w:val="2"/>
@@ -584,9 +584,9 @@
     </w:p>
     <w:tbl>
       <w:tblPr>
-        <w:tblStyle w:val="MediumShading2-Accent5"/>
+        <w:tblStyle w:val="Sombreadomedio2-nfasis5"/>
         <w:tblW w:w="0" w:type="auto"/>
-        <w:tblLook w:val="04A0"/>
+        <w:tblLook w:val="04A0" w:firstRow="1" w:lastRow="0" w:firstColumn="1" w:lastColumn="0" w:noHBand="0" w:noVBand="1"/>
       </w:tblPr>
       <w:tblGrid>
         <w:gridCol w:w="2093"/>
@@ -594,12 +594,12 @@
       </w:tblGrid>
       <w:tr>
         <w:trPr>
-          <w:cnfStyle w:val="100000000000"/>
+          <w:cnfStyle w:val="100000000000" w:firstRow="1" w:lastRow="0" w:firstColumn="0" w:lastColumn="0" w:oddVBand="0" w:evenVBand="0" w:oddHBand="0" w:evenHBand="0" w:firstRowFirstColumn="0" w:firstRowLastColumn="0" w:lastRowFirstColumn="0" w:lastRowLastColumn="0"/>
           <w:trHeight w:val="381"/>
         </w:trPr>
         <w:tc>
           <w:tcPr>
-            <w:cnfStyle w:val="001000000100"/>
+            <w:cnfStyle w:val="001000000100" w:firstRow="0" w:lastRow="0" w:firstColumn="1" w:lastColumn="0" w:oddVBand="0" w:evenVBand="0" w:oddHBand="0" w:evenHBand="0" w:firstRowFirstColumn="1" w:firstRowLastColumn="0" w:lastRowFirstColumn="0" w:lastRowLastColumn="0"/>
             <w:tcW w:w="2093" w:type="dxa"/>
             <w:vAlign w:val="center"/>
           </w:tcPr>
@@ -621,7 +621,7 @@
           <w:p>
             <w:pPr>
               <w:jc w:val="right"/>
-              <w:cnfStyle w:val="100000000000"/>
+              <w:cnfStyle w:val="100000000000" w:firstRow="1" w:lastRow="0" w:firstColumn="0" w:lastColumn="0" w:oddVBand="0" w:evenVBand="0" w:oddHBand="0" w:evenHBand="0" w:firstRowFirstColumn="0" w:firstRowLastColumn="0" w:lastRowFirstColumn="0" w:lastRowLastColumn="0"/>
             </w:pPr>
             <w:r>
               <w:t>0</w:t>
@@ -634,11 +634,11 @@
       </w:tr>
       <w:tr>
         <w:trPr>
-          <w:cnfStyle w:val="000000100000"/>
+          <w:cnfStyle w:val="000000100000" w:firstRow="0" w:lastRow="0" w:firstColumn="0" w:lastColumn="0" w:oddVBand="0" w:evenVBand="0" w:oddHBand="1" w:evenHBand="0" w:firstRowFirstColumn="0" w:firstRowLastColumn="0" w:lastRowFirstColumn="0" w:lastRowLastColumn="0"/>
         </w:trPr>
         <w:tc>
           <w:tcPr>
-            <w:cnfStyle w:val="001000000000"/>
+            <w:cnfStyle w:val="001000000000" w:firstRow="0" w:lastRow="0" w:firstColumn="1" w:lastColumn="0" w:oddVBand="0" w:evenVBand="0" w:oddHBand="0" w:evenHBand="0" w:firstRowFirstColumn="0" w:firstRowLastColumn="0" w:lastRowFirstColumn="0" w:lastRowLastColumn="0"/>
             <w:tcW w:w="9886" w:type="dxa"/>
             <w:gridSpan w:val="2"/>
           </w:tcPr>
@@ -651,7 +651,7 @@
         </w:trPr>
         <w:tc>
           <w:tcPr>
-            <w:cnfStyle w:val="001000000000"/>
+            <w:cnfStyle w:val="001000000000" w:firstRow="0" w:lastRow="0" w:firstColumn="1" w:lastColumn="0" w:oddVBand="0" w:evenVBand="0" w:oddHBand="0" w:evenHBand="0" w:firstRowFirstColumn="0" w:firstRowLastColumn="0" w:lastRowFirstColumn="0" w:lastRowLastColumn="0"/>
             <w:tcW w:w="2093" w:type="dxa"/>
             <w:vAlign w:val="center"/>
           </w:tcPr>
@@ -671,25 +671,34 @@
           </w:tcPr>
           <w:p>
             <w:pPr>
-              <w:cnfStyle w:val="000000000000"/>
+              <w:cnfStyle w:val="000000000000" w:firstRow="0" w:lastRow="0" w:firstColumn="0" w:lastColumn="0" w:oddVBand="0" w:evenVBand="0" w:oddHBand="0" w:evenHBand="0" w:firstRowFirstColumn="0" w:firstRowLastColumn="0" w:lastRowFirstColumn="0" w:lastRowLastColumn="0"/>
               <w:rPr>
                 <w:b/>
               </w:rPr>
             </w:pPr>
             <w:r>
-              <w:t>Tres vendedoras, una ganadora.</w:t>
+              <w:t>00_</w:t>
+            </w:r>
+            <w:r>
+              <w:t>CONSIGNA_</w:t>
+            </w:r>
+            <w:r>
+              <w:t>tres_vendedoras_una_ganadora</w:t>
+            </w:r>
+            <w:r>
+              <w:t>.in</w:t>
             </w:r>
           </w:p>
         </w:tc>
       </w:tr>
       <w:tr>
         <w:trPr>
-          <w:cnfStyle w:val="000000100000"/>
+          <w:cnfStyle w:val="000000100000" w:firstRow="0" w:lastRow="0" w:firstColumn="0" w:lastColumn="0" w:oddVBand="0" w:evenVBand="0" w:oddHBand="1" w:evenHBand="0" w:firstRowFirstColumn="0" w:firstRowLastColumn="0" w:lastRowFirstColumn="0" w:lastRowLastColumn="0"/>
           <w:trHeight w:val="454"/>
         </w:trPr>
         <w:tc>
           <w:tcPr>
-            <w:cnfStyle w:val="001000000000"/>
+            <w:cnfStyle w:val="001000000000" w:firstRow="0" w:lastRow="0" w:firstColumn="1" w:lastColumn="0" w:oddVBand="0" w:evenVBand="0" w:oddHBand="0" w:evenHBand="0" w:firstRowFirstColumn="0" w:firstRowLastColumn="0" w:lastRowFirstColumn="0" w:lastRowLastColumn="0"/>
             <w:tcW w:w="2093" w:type="dxa"/>
             <w:shd w:val="clear" w:color="auto" w:fill="92CDDC" w:themeFill="accent5" w:themeFillTint="99"/>
             <w:vAlign w:val="center"/>
@@ -710,7 +719,7 @@
           </w:tcPr>
           <w:p>
             <w:pPr>
-              <w:cnfStyle w:val="000000100000"/>
+              <w:cnfStyle w:val="000000100000" w:firstRow="0" w:lastRow="0" w:firstColumn="0" w:lastColumn="0" w:oddVBand="0" w:evenVBand="0" w:oddHBand="1" w:evenHBand="0" w:firstRowFirstColumn="0" w:firstRowLastColumn="0" w:lastRowFirstColumn="0" w:lastRowLastColumn="0"/>
             </w:pPr>
             <w:r>
               <w:t>Derivada de requisitos.</w:t>
@@ -724,7 +733,7 @@
         </w:trPr>
         <w:tc>
           <w:tcPr>
-            <w:cnfStyle w:val="001000000000"/>
+            <w:cnfStyle w:val="001000000000" w:firstRow="0" w:lastRow="0" w:firstColumn="1" w:lastColumn="0" w:oddVBand="0" w:evenVBand="0" w:oddHBand="0" w:evenHBand="0" w:firstRowFirstColumn="0" w:firstRowLastColumn="0" w:lastRowFirstColumn="0" w:lastRowLastColumn="0"/>
             <w:tcW w:w="2093" w:type="dxa"/>
             <w:vAlign w:val="center"/>
           </w:tcPr>
@@ -744,7 +753,7 @@
           </w:tcPr>
           <w:p>
             <w:pPr>
-              <w:cnfStyle w:val="000000000000"/>
+              <w:cnfStyle w:val="000000000000" w:firstRow="0" w:lastRow="0" w:firstColumn="0" w:lastColumn="0" w:oddVBand="0" w:evenVBand="0" w:oddHBand="0" w:evenHBand="0" w:firstRowFirstColumn="0" w:firstRowLastColumn="0" w:lastRowFirstColumn="0" w:lastRowLastColumn="0"/>
             </w:pPr>
             <w:r>
               <w:t xml:space="preserve">Se intenta probar una situación ideal en la que el archivo de entrada contiene la información de varias vendedoras con suficientes ventas cada una </w:t>
@@ -772,12 +781,12 @@
       </w:tr>
       <w:tr>
         <w:trPr>
-          <w:cnfStyle w:val="000000100000"/>
+          <w:cnfStyle w:val="000000100000" w:firstRow="0" w:lastRow="0" w:firstColumn="0" w:lastColumn="0" w:oddVBand="0" w:evenVBand="0" w:oddHBand="1" w:evenHBand="0" w:firstRowFirstColumn="0" w:firstRowLastColumn="0" w:lastRowFirstColumn="0" w:lastRowLastColumn="0"/>
           <w:trHeight w:val="454"/>
         </w:trPr>
         <w:tc>
           <w:tcPr>
-            <w:cnfStyle w:val="001000000000"/>
+            <w:cnfStyle w:val="001000000000" w:firstRow="0" w:lastRow="0" w:firstColumn="1" w:lastColumn="0" w:oddVBand="0" w:evenVBand="0" w:oddHBand="0" w:evenHBand="0" w:firstRowFirstColumn="0" w:firstRowLastColumn="0" w:lastRowFirstColumn="0" w:lastRowLastColumn="0"/>
             <w:tcW w:w="2093" w:type="dxa"/>
             <w:shd w:val="clear" w:color="auto" w:fill="92CDDC" w:themeFill="accent5" w:themeFillTint="99"/>
             <w:vAlign w:val="center"/>
@@ -799,26 +808,38 @@
           <w:p>
             <w:pPr>
               <w:jc w:val="right"/>
-              <w:cnfStyle w:val="000000100000"/>
-              <w:rPr>
-                <w:rFonts w:ascii="Courier New" w:hAnsi="Courier New" w:cs="Courier New"/>
-                <w:i/>
-                <w:sz w:val="20"/>
-              </w:rPr>
-            </w:pPr>
-            <w:r>
-              <w:rPr>
-                <w:i/>
-              </w:rPr>
-              <w:t>00_tres_vendedoras_una_ganadora.in</w:t>
-            </w:r>
-          </w:p>
-        </w:tc>
-      </w:tr>
-      <w:tr>
-        <w:tc>
-          <w:tcPr>
-            <w:cnfStyle w:val="001000000000"/>
+              <w:cnfStyle w:val="000000100000" w:firstRow="0" w:lastRow="0" w:firstColumn="0" w:lastColumn="0" w:oddVBand="0" w:evenVBand="0" w:oddHBand="1" w:evenHBand="0" w:firstRowFirstColumn="0" w:firstRowLastColumn="0" w:lastRowFirstColumn="0" w:lastRowLastColumn="0"/>
+              <w:rPr>
+                <w:rFonts w:ascii="Courier New" w:hAnsi="Courier New" w:cs="Courier New"/>
+                <w:i/>
+                <w:sz w:val="20"/>
+              </w:rPr>
+            </w:pPr>
+            <w:r>
+              <w:rPr>
+                <w:i/>
+              </w:rPr>
+              <w:t>00_</w:t>
+            </w:r>
+            <w:r>
+              <w:rPr>
+                <w:i/>
+              </w:rPr>
+              <w:t>CONSIGNA_</w:t>
+            </w:r>
+            <w:r>
+              <w:rPr>
+                <w:i/>
+              </w:rPr>
+              <w:t>tres_vendedoras_una_ganadora.in</w:t>
+            </w:r>
+          </w:p>
+        </w:tc>
+      </w:tr>
+      <w:tr>
+        <w:tc>
+          <w:tcPr>
+            <w:cnfStyle w:val="001000000000" w:firstRow="0" w:lastRow="0" w:firstColumn="1" w:lastColumn="0" w:oddVBand="0" w:evenVBand="0" w:oddHBand="0" w:evenHBand="0" w:firstRowFirstColumn="0" w:firstRowLastColumn="0" w:lastRowFirstColumn="0" w:lastRowLastColumn="0"/>
             <w:tcW w:w="2093" w:type="dxa"/>
             <w:vAlign w:val="center"/>
           </w:tcPr>
@@ -842,7 +863,7 @@
           </w:tcPr>
           <w:p>
             <w:pPr>
-              <w:cnfStyle w:val="000000000000"/>
+              <w:cnfStyle w:val="000000000000" w:firstRow="0" w:lastRow="0" w:firstColumn="0" w:lastColumn="0" w:oddVBand="0" w:evenVBand="0" w:oddHBand="0" w:evenHBand="0" w:firstRowFirstColumn="0" w:firstRowLastColumn="0" w:lastRowFirstColumn="0" w:lastRowLastColumn="0"/>
               <w:rPr>
                 <w:rFonts w:ascii="Courier New" w:hAnsi="Courier New" w:cs="Courier New"/>
                 <w:sz w:val="20"/>
@@ -858,7 +879,7 @@
           </w:p>
           <w:p>
             <w:pPr>
-              <w:cnfStyle w:val="000000000000"/>
+              <w:cnfStyle w:val="000000000000" w:firstRow="0" w:lastRow="0" w:firstColumn="0" w:lastColumn="0" w:oddVBand="0" w:evenVBand="0" w:oddHBand="0" w:evenHBand="0" w:firstRowFirstColumn="0" w:firstRowLastColumn="0" w:lastRowFirstColumn="0" w:lastRowLastColumn="0"/>
               <w:rPr>
                 <w:rFonts w:ascii="Courier New" w:hAnsi="Courier New" w:cs="Courier New"/>
                 <w:sz w:val="20"/>
@@ -874,7 +895,7 @@
           </w:p>
           <w:p>
             <w:pPr>
-              <w:cnfStyle w:val="000000000000"/>
+              <w:cnfStyle w:val="000000000000" w:firstRow="0" w:lastRow="0" w:firstColumn="0" w:lastColumn="0" w:oddVBand="0" w:evenVBand="0" w:oddHBand="0" w:evenHBand="0" w:firstRowFirstColumn="0" w:firstRowLastColumn="0" w:lastRowFirstColumn="0" w:lastRowLastColumn="0"/>
               <w:rPr>
                 <w:rFonts w:ascii="Courier New" w:hAnsi="Courier New" w:cs="Courier New"/>
                 <w:sz w:val="20"/>
@@ -890,7 +911,7 @@
           </w:p>
           <w:p>
             <w:pPr>
-              <w:cnfStyle w:val="000000000000"/>
+              <w:cnfStyle w:val="000000000000" w:firstRow="0" w:lastRow="0" w:firstColumn="0" w:lastColumn="0" w:oddVBand="0" w:evenVBand="0" w:oddHBand="0" w:evenHBand="0" w:firstRowFirstColumn="0" w:firstRowLastColumn="0" w:lastRowFirstColumn="0" w:lastRowLastColumn="0"/>
               <w:rPr>
                 <w:rFonts w:ascii="Courier New" w:hAnsi="Courier New" w:cs="Courier New"/>
                 <w:sz w:val="20"/>
@@ -906,7 +927,7 @@
           </w:p>
           <w:p>
             <w:pPr>
-              <w:cnfStyle w:val="000000000000"/>
+              <w:cnfStyle w:val="000000000000" w:firstRow="0" w:lastRow="0" w:firstColumn="0" w:lastColumn="0" w:oddVBand="0" w:evenVBand="0" w:oddHBand="0" w:evenHBand="0" w:firstRowFirstColumn="0" w:firstRowLastColumn="0" w:lastRowFirstColumn="0" w:lastRowLastColumn="0"/>
               <w:rPr>
                 <w:rFonts w:ascii="Courier New" w:hAnsi="Courier New" w:cs="Courier New"/>
                 <w:sz w:val="20"/>
@@ -922,7 +943,7 @@
           </w:p>
           <w:p>
             <w:pPr>
-              <w:cnfStyle w:val="000000000000"/>
+              <w:cnfStyle w:val="000000000000" w:firstRow="0" w:lastRow="0" w:firstColumn="0" w:lastColumn="0" w:oddVBand="0" w:evenVBand="0" w:oddHBand="0" w:evenHBand="0" w:firstRowFirstColumn="0" w:firstRowLastColumn="0" w:lastRowFirstColumn="0" w:lastRowLastColumn="0"/>
               <w:rPr>
                 <w:rFonts w:ascii="Courier New" w:hAnsi="Courier New" w:cs="Courier New"/>
                 <w:sz w:val="20"/>
@@ -938,7 +959,7 @@
           </w:p>
           <w:p>
             <w:pPr>
-              <w:cnfStyle w:val="000000000000"/>
+              <w:cnfStyle w:val="000000000000" w:firstRow="0" w:lastRow="0" w:firstColumn="0" w:lastColumn="0" w:oddVBand="0" w:evenVBand="0" w:oddHBand="0" w:evenHBand="0" w:firstRowFirstColumn="0" w:firstRowLastColumn="0" w:lastRowFirstColumn="0" w:lastRowLastColumn="0"/>
               <w:rPr>
                 <w:rFonts w:ascii="Courier New" w:hAnsi="Courier New" w:cs="Courier New"/>
                 <w:sz w:val="20"/>
@@ -954,7 +975,7 @@
           </w:p>
           <w:p>
             <w:pPr>
-              <w:cnfStyle w:val="000000000000"/>
+              <w:cnfStyle w:val="000000000000" w:firstRow="0" w:lastRow="0" w:firstColumn="0" w:lastColumn="0" w:oddVBand="0" w:evenVBand="0" w:oddHBand="0" w:evenHBand="0" w:firstRowFirstColumn="0" w:firstRowLastColumn="0" w:lastRowFirstColumn="0" w:lastRowLastColumn="0"/>
               <w:rPr>
                 <w:rFonts w:ascii="Courier New" w:hAnsi="Courier New" w:cs="Courier New"/>
                 <w:sz w:val="20"/>
@@ -970,7 +991,7 @@
           </w:p>
           <w:p>
             <w:pPr>
-              <w:cnfStyle w:val="000000000000"/>
+              <w:cnfStyle w:val="000000000000" w:firstRow="0" w:lastRow="0" w:firstColumn="0" w:lastColumn="0" w:oddVBand="0" w:evenVBand="0" w:oddHBand="0" w:evenHBand="0" w:firstRowFirstColumn="0" w:firstRowLastColumn="0" w:lastRowFirstColumn="0" w:lastRowLastColumn="0"/>
               <w:rPr>
                 <w:rFonts w:ascii="Courier New" w:hAnsi="Courier New" w:cs="Courier New"/>
                 <w:sz w:val="20"/>
@@ -986,7 +1007,7 @@
           </w:p>
           <w:p>
             <w:pPr>
-              <w:cnfStyle w:val="000000000000"/>
+              <w:cnfStyle w:val="000000000000" w:firstRow="0" w:lastRow="0" w:firstColumn="0" w:lastColumn="0" w:oddVBand="0" w:evenVBand="0" w:oddHBand="0" w:evenHBand="0" w:firstRowFirstColumn="0" w:firstRowLastColumn="0" w:lastRowFirstColumn="0" w:lastRowLastColumn="0"/>
               <w:rPr>
                 <w:rFonts w:ascii="Courier New" w:hAnsi="Courier New" w:cs="Courier New"/>
                 <w:sz w:val="20"/>
@@ -1002,7 +1023,7 @@
           </w:p>
           <w:p>
             <w:pPr>
-              <w:cnfStyle w:val="000000000000"/>
+              <w:cnfStyle w:val="000000000000" w:firstRow="0" w:lastRow="0" w:firstColumn="0" w:lastColumn="0" w:oddVBand="0" w:evenVBand="0" w:oddHBand="0" w:evenHBand="0" w:firstRowFirstColumn="0" w:firstRowLastColumn="0" w:lastRowFirstColumn="0" w:lastRowLastColumn="0"/>
               <w:rPr>
                 <w:rFonts w:ascii="Courier New" w:hAnsi="Courier New" w:cs="Courier New"/>
                 <w:sz w:val="20"/>
@@ -1018,7 +1039,7 @@
           </w:p>
           <w:p>
             <w:pPr>
-              <w:cnfStyle w:val="000000000000"/>
+              <w:cnfStyle w:val="000000000000" w:firstRow="0" w:lastRow="0" w:firstColumn="0" w:lastColumn="0" w:oddVBand="0" w:evenVBand="0" w:oddHBand="0" w:evenHBand="0" w:firstRowFirstColumn="0" w:firstRowLastColumn="0" w:lastRowFirstColumn="0" w:lastRowLastColumn="0"/>
               <w:rPr>
                 <w:rFonts w:ascii="Courier New" w:hAnsi="Courier New" w:cs="Courier New"/>
                 <w:sz w:val="20"/>
@@ -1034,7 +1055,7 @@
           </w:p>
           <w:p>
             <w:pPr>
-              <w:cnfStyle w:val="000000000000"/>
+              <w:cnfStyle w:val="000000000000" w:firstRow="0" w:lastRow="0" w:firstColumn="0" w:lastColumn="0" w:oddVBand="0" w:evenVBand="0" w:oddHBand="0" w:evenHBand="0" w:firstRowFirstColumn="0" w:firstRowLastColumn="0" w:lastRowFirstColumn="0" w:lastRowLastColumn="0"/>
               <w:rPr>
                 <w:rFonts w:ascii="Courier New" w:hAnsi="Courier New" w:cs="Courier New"/>
                 <w:sz w:val="20"/>
@@ -1050,7 +1071,7 @@
           </w:p>
           <w:p>
             <w:pPr>
-              <w:cnfStyle w:val="000000000000"/>
+              <w:cnfStyle w:val="000000000000" w:firstRow="0" w:lastRow="0" w:firstColumn="0" w:lastColumn="0" w:oddVBand="0" w:evenVBand="0" w:oddHBand="0" w:evenHBand="0" w:firstRowFirstColumn="0" w:firstRowLastColumn="0" w:lastRowFirstColumn="0" w:lastRowLastColumn="0"/>
               <w:rPr>
                 <w:rFonts w:ascii="Courier New" w:hAnsi="Courier New" w:cs="Courier New"/>
                 <w:sz w:val="20"/>
@@ -1066,7 +1087,7 @@
           </w:p>
           <w:p>
             <w:pPr>
-              <w:cnfStyle w:val="000000000000"/>
+              <w:cnfStyle w:val="000000000000" w:firstRow="0" w:lastRow="0" w:firstColumn="0" w:lastColumn="0" w:oddVBand="0" w:evenVBand="0" w:oddHBand="0" w:evenHBand="0" w:firstRowFirstColumn="0" w:firstRowLastColumn="0" w:lastRowFirstColumn="0" w:lastRowLastColumn="0"/>
               <w:rPr>
                 <w:rFonts w:ascii="Courier New" w:hAnsi="Courier New" w:cs="Courier New"/>
                 <w:sz w:val="20"/>
@@ -1082,7 +1103,7 @@
           </w:p>
           <w:p>
             <w:pPr>
-              <w:cnfStyle w:val="000000000000"/>
+              <w:cnfStyle w:val="000000000000" w:firstRow="0" w:lastRow="0" w:firstColumn="0" w:lastColumn="0" w:oddVBand="0" w:evenVBand="0" w:oddHBand="0" w:evenHBand="0" w:firstRowFirstColumn="0" w:firstRowLastColumn="0" w:lastRowFirstColumn="0" w:lastRowLastColumn="0"/>
               <w:rPr>
                 <w:rFonts w:ascii="Courier New" w:hAnsi="Courier New" w:cs="Courier New"/>
                 <w:sz w:val="20"/>
@@ -1098,7 +1119,7 @@
           </w:p>
           <w:p>
             <w:pPr>
-              <w:cnfStyle w:val="000000000000"/>
+              <w:cnfStyle w:val="000000000000" w:firstRow="0" w:lastRow="0" w:firstColumn="0" w:lastColumn="0" w:oddVBand="0" w:evenVBand="0" w:oddHBand="0" w:evenHBand="0" w:firstRowFirstColumn="0" w:firstRowLastColumn="0" w:lastRowFirstColumn="0" w:lastRowLastColumn="0"/>
               <w:rPr>
                 <w:rFonts w:ascii="Courier New" w:hAnsi="Courier New" w:cs="Courier New"/>
               </w:rPr>
@@ -1115,12 +1136,12 @@
       </w:tr>
       <w:tr>
         <w:trPr>
-          <w:cnfStyle w:val="000000100000"/>
+          <w:cnfStyle w:val="000000100000" w:firstRow="0" w:lastRow="0" w:firstColumn="0" w:lastColumn="0" w:oddVBand="0" w:evenVBand="0" w:oddHBand="1" w:evenHBand="0" w:firstRowFirstColumn="0" w:firstRowLastColumn="0" w:lastRowFirstColumn="0" w:lastRowLastColumn="0"/>
           <w:trHeight w:val="454"/>
         </w:trPr>
         <w:tc>
           <w:tcPr>
-            <w:cnfStyle w:val="001000000000"/>
+            <w:cnfStyle w:val="001000000000" w:firstRow="0" w:lastRow="0" w:firstColumn="1" w:lastColumn="0" w:oddVBand="0" w:evenVBand="0" w:oddHBand="0" w:evenHBand="0" w:firstRowFirstColumn="0" w:firstRowLastColumn="0" w:lastRowFirstColumn="0" w:lastRowLastColumn="0"/>
             <w:tcW w:w="2093" w:type="dxa"/>
             <w:shd w:val="clear" w:color="auto" w:fill="92CDDC" w:themeFill="accent5" w:themeFillTint="99"/>
             <w:vAlign w:val="center"/>
@@ -1142,17 +1163,29 @@
           <w:p>
             <w:pPr>
               <w:jc w:val="right"/>
-              <w:cnfStyle w:val="000000100000"/>
-              <w:rPr>
-                <w:rFonts w:ascii="Courier New" w:hAnsi="Courier New" w:cs="Courier New"/>
-                <w:i/>
-              </w:rPr>
-            </w:pPr>
-            <w:r>
-              <w:rPr>
-                <w:i/>
-              </w:rPr>
-              <w:t>00_tres_vendedoras_una_ganadora</w:t>
+              <w:cnfStyle w:val="000000100000" w:firstRow="0" w:lastRow="0" w:firstColumn="0" w:lastColumn="0" w:oddVBand="0" w:evenVBand="0" w:oddHBand="1" w:evenHBand="0" w:firstRowFirstColumn="0" w:firstRowLastColumn="0" w:lastRowFirstColumn="0" w:lastRowLastColumn="0"/>
+              <w:rPr>
+                <w:rFonts w:ascii="Courier New" w:hAnsi="Courier New" w:cs="Courier New"/>
+                <w:i/>
+              </w:rPr>
+            </w:pPr>
+            <w:r>
+              <w:rPr>
+                <w:i/>
+              </w:rPr>
+              <w:t>00_</w:t>
+            </w:r>
+            <w:r>
+              <w:rPr>
+                <w:i/>
+              </w:rPr>
+              <w:t>CONSIGNA_</w:t>
+            </w:r>
+            <w:r>
+              <w:rPr>
+                <w:i/>
+              </w:rPr>
+              <w:t>tres_vendedoras_una_ganadora</w:t>
             </w:r>
             <w:r>
               <w:rPr>
@@ -1166,7 +1199,7 @@
       <w:tr>
         <w:tc>
           <w:tcPr>
-            <w:cnfStyle w:val="001000000000"/>
+            <w:cnfStyle w:val="001000000000" w:firstRow="0" w:lastRow="0" w:firstColumn="1" w:lastColumn="0" w:oddVBand="0" w:evenVBand="0" w:oddHBand="0" w:evenHBand="0" w:firstRowFirstColumn="0" w:firstRowLastColumn="0" w:lastRowFirstColumn="0" w:lastRowLastColumn="0"/>
             <w:tcW w:w="2093" w:type="dxa"/>
             <w:vAlign w:val="center"/>
           </w:tcPr>
@@ -1188,7 +1221,7 @@
           </w:tcPr>
           <w:p>
             <w:pPr>
-              <w:cnfStyle w:val="000000000000"/>
+              <w:cnfStyle w:val="000000000000" w:firstRow="0" w:lastRow="0" w:firstColumn="0" w:lastColumn="0" w:oddVBand="0" w:evenVBand="0" w:oddHBand="0" w:evenHBand="0" w:firstRowFirstColumn="0" w:firstRowLastColumn="0" w:lastRowFirstColumn="0" w:lastRowLastColumn="0"/>
               <w:rPr>
                 <w:rFonts w:ascii="Courier New" w:hAnsi="Courier New" w:cs="Courier New"/>
                 <w:sz w:val="20"/>
@@ -1204,7 +1237,7 @@
           </w:p>
           <w:p>
             <w:pPr>
-              <w:cnfStyle w:val="000000000000"/>
+              <w:cnfStyle w:val="000000000000" w:firstRow="0" w:lastRow="0" w:firstColumn="0" w:lastColumn="0" w:oddVBand="0" w:evenVBand="0" w:oddHBand="0" w:evenHBand="0" w:firstRowFirstColumn="0" w:firstRowLastColumn="0" w:lastRowFirstColumn="0" w:lastRowLastColumn="0"/>
               <w:rPr>
                 <w:rFonts w:ascii="Courier New" w:hAnsi="Courier New" w:cs="Courier New"/>
               </w:rPr>
@@ -1256,9 +1289,9 @@
     </w:p>
     <w:tbl>
       <w:tblPr>
-        <w:tblStyle w:val="MediumShading2-Accent5"/>
+        <w:tblStyle w:val="Sombreadomedio2-nfasis5"/>
         <w:tblW w:w="0" w:type="auto"/>
-        <w:tblLook w:val="04A0"/>
+        <w:tblLook w:val="04A0" w:firstRow="1" w:lastRow="0" w:firstColumn="1" w:lastColumn="0" w:noHBand="0" w:noVBand="1"/>
       </w:tblPr>
       <w:tblGrid>
         <w:gridCol w:w="2093"/>
@@ -1266,12 +1299,12 @@
       </w:tblGrid>
       <w:tr>
         <w:trPr>
-          <w:cnfStyle w:val="100000000000"/>
+          <w:cnfStyle w:val="100000000000" w:firstRow="1" w:lastRow="0" w:firstColumn="0" w:lastColumn="0" w:oddVBand="0" w:evenVBand="0" w:oddHBand="0" w:evenHBand="0" w:firstRowFirstColumn="0" w:firstRowLastColumn="0" w:lastRowFirstColumn="0" w:lastRowLastColumn="0"/>
           <w:trHeight w:val="381"/>
         </w:trPr>
         <w:tc>
           <w:tcPr>
-            <w:cnfStyle w:val="001000000100"/>
+            <w:cnfStyle w:val="001000000100" w:firstRow="0" w:lastRow="0" w:firstColumn="1" w:lastColumn="0" w:oddVBand="0" w:evenVBand="0" w:oddHBand="0" w:evenHBand="0" w:firstRowFirstColumn="1" w:firstRowLastColumn="0" w:lastRowFirstColumn="0" w:lastRowLastColumn="0"/>
             <w:tcW w:w="2093" w:type="dxa"/>
             <w:vAlign w:val="center"/>
           </w:tcPr>
@@ -1280,6 +1313,7 @@
               <w:jc w:val="center"/>
             </w:pPr>
             <w:r>
+              <w:lastRenderedPageBreak/>
               <w:t>Caso de Prueba</w:t>
             </w:r>
           </w:p>
@@ -1292,7 +1326,7 @@
           <w:p>
             <w:pPr>
               <w:jc w:val="right"/>
-              <w:cnfStyle w:val="100000000000"/>
+              <w:cnfStyle w:val="100000000000" w:firstRow="1" w:lastRow="0" w:firstColumn="0" w:lastColumn="0" w:oddVBand="0" w:evenVBand="0" w:oddHBand="0" w:evenHBand="0" w:firstRowFirstColumn="0" w:firstRowLastColumn="0" w:lastRowFirstColumn="0" w:lastRowLastColumn="0"/>
             </w:pPr>
             <w:r>
               <w:t>02</w:t>
@@ -1302,11 +1336,11 @@
       </w:tr>
       <w:tr>
         <w:trPr>
-          <w:cnfStyle w:val="000000100000"/>
+          <w:cnfStyle w:val="000000100000" w:firstRow="0" w:lastRow="0" w:firstColumn="0" w:lastColumn="0" w:oddVBand="0" w:evenVBand="0" w:oddHBand="1" w:evenHBand="0" w:firstRowFirstColumn="0" w:firstRowLastColumn="0" w:lastRowFirstColumn="0" w:lastRowLastColumn="0"/>
         </w:trPr>
         <w:tc>
           <w:tcPr>
-            <w:cnfStyle w:val="001000000000"/>
+            <w:cnfStyle w:val="001000000000" w:firstRow="0" w:lastRow="0" w:firstColumn="1" w:lastColumn="0" w:oddVBand="0" w:evenVBand="0" w:oddHBand="0" w:evenHBand="0" w:firstRowFirstColumn="0" w:firstRowLastColumn="0" w:lastRowFirstColumn="0" w:lastRowLastColumn="0"/>
             <w:tcW w:w="9886" w:type="dxa"/>
             <w:gridSpan w:val="2"/>
           </w:tcPr>
@@ -1319,7 +1353,7 @@
         </w:trPr>
         <w:tc>
           <w:tcPr>
-            <w:cnfStyle w:val="001000000000"/>
+            <w:cnfStyle w:val="001000000000" w:firstRow="0" w:lastRow="0" w:firstColumn="1" w:lastColumn="0" w:oddVBand="0" w:evenVBand="0" w:oddHBand="0" w:evenHBand="0" w:firstRowFirstColumn="0" w:firstRowLastColumn="0" w:lastRowFirstColumn="0" w:lastRowLastColumn="0"/>
             <w:tcW w:w="2093" w:type="dxa"/>
             <w:vAlign w:val="center"/>
           </w:tcPr>
@@ -1339,34 +1373,52 @@
           </w:tcPr>
           <w:p>
             <w:pPr>
-              <w:cnfStyle w:val="000000000000"/>
+              <w:cnfStyle w:val="000000000000" w:firstRow="0" w:lastRow="0" w:firstColumn="0" w:lastColumn="0" w:oddVBand="0" w:evenVBand="0" w:oddHBand="0" w:evenHBand="0" w:firstRowFirstColumn="0" w:firstRowLastColumn="0" w:lastRowFirstColumn="0" w:lastRowLastColumn="0"/>
               <w:rPr>
                 <w:b/>
               </w:rPr>
             </w:pPr>
             <w:r>
-              <w:t>Dos</w:t>
-            </w:r>
-            <w:r>
-              <w:t xml:space="preserve"> vendedoras, </w:t>
-            </w:r>
-            <w:r>
-              <w:t>no se puede desempatar</w:t>
-            </w:r>
-            <w:r>
-              <w:t>.</w:t>
+              <w:t>0</w:t>
+            </w:r>
+            <w:r>
+              <w:t>1</w:t>
+            </w:r>
+            <w:r>
+              <w:t>_</w:t>
+            </w:r>
+            <w:r>
+              <w:t>CONSIGNA_</w:t>
+            </w:r>
+            <w:r>
+              <w:t>dos</w:t>
+            </w:r>
+            <w:r>
+              <w:t>_vendedoras_</w:t>
+            </w:r>
+            <w:r>
+              <w:t>no</w:t>
+            </w:r>
+            <w:r>
+              <w:t>_</w:t>
+            </w:r>
+            <w:r>
+              <w:t>se_puede_desempatar</w:t>
+            </w:r>
+            <w:r>
+              <w:t>.in</w:t>
             </w:r>
           </w:p>
         </w:tc>
       </w:tr>
       <w:tr>
         <w:trPr>
-          <w:cnfStyle w:val="000000100000"/>
+          <w:cnfStyle w:val="000000100000" w:firstRow="0" w:lastRow="0" w:firstColumn="0" w:lastColumn="0" w:oddVBand="0" w:evenVBand="0" w:oddHBand="1" w:evenHBand="0" w:firstRowFirstColumn="0" w:firstRowLastColumn="0" w:lastRowFirstColumn="0" w:lastRowLastColumn="0"/>
           <w:trHeight w:val="454"/>
         </w:trPr>
         <w:tc>
           <w:tcPr>
-            <w:cnfStyle w:val="001000000000"/>
+            <w:cnfStyle w:val="001000000000" w:firstRow="0" w:lastRow="0" w:firstColumn="1" w:lastColumn="0" w:oddVBand="0" w:evenVBand="0" w:oddHBand="0" w:evenHBand="0" w:firstRowFirstColumn="0" w:firstRowLastColumn="0" w:lastRowFirstColumn="0" w:lastRowLastColumn="0"/>
             <w:tcW w:w="2093" w:type="dxa"/>
             <w:shd w:val="clear" w:color="auto" w:fill="92CDDC" w:themeFill="accent5" w:themeFillTint="99"/>
             <w:vAlign w:val="center"/>
@@ -1387,7 +1439,7 @@
           </w:tcPr>
           <w:p>
             <w:pPr>
-              <w:cnfStyle w:val="000000100000"/>
+              <w:cnfStyle w:val="000000100000" w:firstRow="0" w:lastRow="0" w:firstColumn="0" w:lastColumn="0" w:oddVBand="0" w:evenVBand="0" w:oddHBand="1" w:evenHBand="0" w:firstRowFirstColumn="0" w:firstRowLastColumn="0" w:lastRowFirstColumn="0" w:lastRowLastColumn="0"/>
             </w:pPr>
             <w:r>
               <w:t>Derivada de requisitos.</w:t>
@@ -1401,7 +1453,7 @@
         </w:trPr>
         <w:tc>
           <w:tcPr>
-            <w:cnfStyle w:val="001000000000"/>
+            <w:cnfStyle w:val="001000000000" w:firstRow="0" w:lastRow="0" w:firstColumn="1" w:lastColumn="0" w:oddVBand="0" w:evenVBand="0" w:oddHBand="0" w:evenHBand="0" w:firstRowFirstColumn="0" w:firstRowLastColumn="0" w:lastRowFirstColumn="0" w:lastRowLastColumn="0"/>
             <w:tcW w:w="2093" w:type="dxa"/>
             <w:vAlign w:val="center"/>
           </w:tcPr>
@@ -1422,7 +1474,7 @@
           <w:p>
             <w:pPr>
               <w:jc w:val="both"/>
-              <w:cnfStyle w:val="000000000000"/>
+              <w:cnfStyle w:val="000000000000" w:firstRow="0" w:lastRow="0" w:firstColumn="0" w:lastColumn="0" w:oddVBand="0" w:evenVBand="0" w:oddHBand="0" w:evenHBand="0" w:firstRowFirstColumn="0" w:firstRowLastColumn="0" w:lastRowFirstColumn="0" w:lastRowLastColumn="0"/>
             </w:pPr>
             <w:r>
               <w:t xml:space="preserve">Se intenta probar una situación en la que el archivo de entrada contiene la información de varias vendedoras con suficientes ventas cada una </w:t>
@@ -1435,12 +1487,12 @@
       </w:tr>
       <w:tr>
         <w:trPr>
-          <w:cnfStyle w:val="000000100000"/>
+          <w:cnfStyle w:val="000000100000" w:firstRow="0" w:lastRow="0" w:firstColumn="0" w:lastColumn="0" w:oddVBand="0" w:evenVBand="0" w:oddHBand="1" w:evenHBand="0" w:firstRowFirstColumn="0" w:firstRowLastColumn="0" w:lastRowFirstColumn="0" w:lastRowLastColumn="0"/>
           <w:trHeight w:val="454"/>
         </w:trPr>
         <w:tc>
           <w:tcPr>
-            <w:cnfStyle w:val="001000000000"/>
+            <w:cnfStyle w:val="001000000000" w:firstRow="0" w:lastRow="0" w:firstColumn="1" w:lastColumn="0" w:oddVBand="0" w:evenVBand="0" w:oddHBand="0" w:evenHBand="0" w:firstRowFirstColumn="0" w:firstRowLastColumn="0" w:lastRowFirstColumn="0" w:lastRowLastColumn="0"/>
             <w:tcW w:w="2093" w:type="dxa"/>
             <w:shd w:val="clear" w:color="auto" w:fill="92CDDC" w:themeFill="accent5" w:themeFillTint="99"/>
             <w:vAlign w:val="center"/>
@@ -1462,18 +1514,30 @@
           <w:p>
             <w:pPr>
               <w:jc w:val="right"/>
-              <w:cnfStyle w:val="000000100000"/>
-              <w:rPr>
-                <w:rFonts w:ascii="Courier New" w:hAnsi="Courier New" w:cs="Courier New"/>
-                <w:i/>
-                <w:sz w:val="20"/>
-              </w:rPr>
-            </w:pPr>
-            <w:r>
-              <w:rPr>
-                <w:i/>
-              </w:rPr>
-              <w:t>01_dos_vendedoras_ no_se_puede_desempatar.in</w:t>
+              <w:cnfStyle w:val="000000100000" w:firstRow="0" w:lastRow="0" w:firstColumn="0" w:lastColumn="0" w:oddVBand="0" w:evenVBand="0" w:oddHBand="1" w:evenHBand="0" w:firstRowFirstColumn="0" w:firstRowLastColumn="0" w:lastRowFirstColumn="0" w:lastRowLastColumn="0"/>
+              <w:rPr>
+                <w:rFonts w:ascii="Courier New" w:hAnsi="Courier New" w:cs="Courier New"/>
+                <w:i/>
+                <w:sz w:val="20"/>
+              </w:rPr>
+            </w:pPr>
+            <w:r>
+              <w:rPr>
+                <w:i/>
+              </w:rPr>
+              <w:t>01_</w:t>
+            </w:r>
+            <w:r>
+              <w:rPr>
+                <w:i/>
+              </w:rPr>
+              <w:t>CONSIGNA_</w:t>
+            </w:r>
+            <w:r>
+              <w:rPr>
+                <w:i/>
+              </w:rPr>
+              <w:t>dos_vendedoras_ no_se_puede_desempatar.in</w:t>
             </w:r>
           </w:p>
         </w:tc>
@@ -1484,7 +1548,7 @@
         </w:trPr>
         <w:tc>
           <w:tcPr>
-            <w:cnfStyle w:val="001000000000"/>
+            <w:cnfStyle w:val="001000000000" w:firstRow="0" w:lastRow="0" w:firstColumn="1" w:lastColumn="0" w:oddVBand="0" w:evenVBand="0" w:oddHBand="0" w:evenHBand="0" w:firstRowFirstColumn="0" w:firstRowLastColumn="0" w:lastRowFirstColumn="0" w:lastRowLastColumn="0"/>
             <w:tcW w:w="2093" w:type="dxa"/>
             <w:vAlign w:val="center"/>
           </w:tcPr>
@@ -1508,7 +1572,7 @@
           </w:tcPr>
           <w:p>
             <w:pPr>
-              <w:cnfStyle w:val="000000000000"/>
+              <w:cnfStyle w:val="000000000000" w:firstRow="0" w:lastRow="0" w:firstColumn="0" w:lastColumn="0" w:oddVBand="0" w:evenVBand="0" w:oddHBand="0" w:evenHBand="0" w:firstRowFirstColumn="0" w:firstRowLastColumn="0" w:lastRowFirstColumn="0" w:lastRowLastColumn="0"/>
               <w:rPr>
                 <w:rFonts w:ascii="Courier New" w:hAnsi="Courier New" w:cs="Courier New"/>
                 <w:sz w:val="20"/>
@@ -1524,7 +1588,7 @@
           </w:p>
           <w:p>
             <w:pPr>
-              <w:cnfStyle w:val="000000000000"/>
+              <w:cnfStyle w:val="000000000000" w:firstRow="0" w:lastRow="0" w:firstColumn="0" w:lastColumn="0" w:oddVBand="0" w:evenVBand="0" w:oddHBand="0" w:evenHBand="0" w:firstRowFirstColumn="0" w:firstRowLastColumn="0" w:lastRowFirstColumn="0" w:lastRowLastColumn="0"/>
               <w:rPr>
                 <w:rFonts w:ascii="Courier New" w:hAnsi="Courier New" w:cs="Courier New"/>
                 <w:sz w:val="20"/>
@@ -1540,7 +1604,7 @@
           </w:p>
           <w:p>
             <w:pPr>
-              <w:cnfStyle w:val="000000000000"/>
+              <w:cnfStyle w:val="000000000000" w:firstRow="0" w:lastRow="0" w:firstColumn="0" w:lastColumn="0" w:oddVBand="0" w:evenVBand="0" w:oddHBand="0" w:evenHBand="0" w:firstRowFirstColumn="0" w:firstRowLastColumn="0" w:lastRowFirstColumn="0" w:lastRowLastColumn="0"/>
               <w:rPr>
                 <w:rFonts w:ascii="Courier New" w:hAnsi="Courier New" w:cs="Courier New"/>
                 <w:sz w:val="20"/>
@@ -1556,7 +1620,7 @@
           </w:p>
           <w:p>
             <w:pPr>
-              <w:cnfStyle w:val="000000000000"/>
+              <w:cnfStyle w:val="000000000000" w:firstRow="0" w:lastRow="0" w:firstColumn="0" w:lastColumn="0" w:oddVBand="0" w:evenVBand="0" w:oddHBand="0" w:evenHBand="0" w:firstRowFirstColumn="0" w:firstRowLastColumn="0" w:lastRowFirstColumn="0" w:lastRowLastColumn="0"/>
               <w:rPr>
                 <w:rFonts w:ascii="Courier New" w:hAnsi="Courier New" w:cs="Courier New"/>
                 <w:sz w:val="20"/>
@@ -1572,7 +1636,7 @@
           </w:p>
           <w:p>
             <w:pPr>
-              <w:cnfStyle w:val="000000000000"/>
+              <w:cnfStyle w:val="000000000000" w:firstRow="0" w:lastRow="0" w:firstColumn="0" w:lastColumn="0" w:oddVBand="0" w:evenVBand="0" w:oddHBand="0" w:evenHBand="0" w:firstRowFirstColumn="0" w:firstRowLastColumn="0" w:lastRowFirstColumn="0" w:lastRowLastColumn="0"/>
               <w:rPr>
                 <w:rFonts w:ascii="Courier New" w:hAnsi="Courier New" w:cs="Courier New"/>
                 <w:sz w:val="20"/>
@@ -1588,7 +1652,7 @@
           </w:p>
           <w:p>
             <w:pPr>
-              <w:cnfStyle w:val="000000000000"/>
+              <w:cnfStyle w:val="000000000000" w:firstRow="0" w:lastRow="0" w:firstColumn="0" w:lastColumn="0" w:oddVBand="0" w:evenVBand="0" w:oddHBand="0" w:evenHBand="0" w:firstRowFirstColumn="0" w:firstRowLastColumn="0" w:lastRowFirstColumn="0" w:lastRowLastColumn="0"/>
               <w:rPr>
                 <w:rFonts w:ascii="Courier New" w:hAnsi="Courier New" w:cs="Courier New"/>
                 <w:sz w:val="20"/>
@@ -1604,7 +1668,7 @@
           </w:p>
           <w:p>
             <w:pPr>
-              <w:cnfStyle w:val="000000000000"/>
+              <w:cnfStyle w:val="000000000000" w:firstRow="0" w:lastRow="0" w:firstColumn="0" w:lastColumn="0" w:oddVBand="0" w:evenVBand="0" w:oddHBand="0" w:evenHBand="0" w:firstRowFirstColumn="0" w:firstRowLastColumn="0" w:lastRowFirstColumn="0" w:lastRowLastColumn="0"/>
               <w:rPr>
                 <w:rFonts w:ascii="Courier New" w:hAnsi="Courier New" w:cs="Courier New"/>
                 <w:sz w:val="20"/>
@@ -1620,7 +1684,7 @@
           </w:p>
           <w:p>
             <w:pPr>
-              <w:cnfStyle w:val="000000000000"/>
+              <w:cnfStyle w:val="000000000000" w:firstRow="0" w:lastRow="0" w:firstColumn="0" w:lastColumn="0" w:oddVBand="0" w:evenVBand="0" w:oddHBand="0" w:evenHBand="0" w:firstRowFirstColumn="0" w:firstRowLastColumn="0" w:lastRowFirstColumn="0" w:lastRowLastColumn="0"/>
               <w:rPr>
                 <w:rFonts w:ascii="Courier New" w:hAnsi="Courier New" w:cs="Courier New"/>
                 <w:sz w:val="20"/>
@@ -1636,7 +1700,7 @@
           </w:p>
           <w:p>
             <w:pPr>
-              <w:cnfStyle w:val="000000000000"/>
+              <w:cnfStyle w:val="000000000000" w:firstRow="0" w:lastRow="0" w:firstColumn="0" w:lastColumn="0" w:oddVBand="0" w:evenVBand="0" w:oddHBand="0" w:evenHBand="0" w:firstRowFirstColumn="0" w:firstRowLastColumn="0" w:lastRowFirstColumn="0" w:lastRowLastColumn="0"/>
               <w:rPr>
                 <w:rFonts w:ascii="Courier New" w:hAnsi="Courier New" w:cs="Courier New"/>
                 <w:sz w:val="20"/>
@@ -1652,7 +1716,7 @@
           </w:p>
           <w:p>
             <w:pPr>
-              <w:cnfStyle w:val="000000000000"/>
+              <w:cnfStyle w:val="000000000000" w:firstRow="0" w:lastRow="0" w:firstColumn="0" w:lastColumn="0" w:oddVBand="0" w:evenVBand="0" w:oddHBand="0" w:evenHBand="0" w:firstRowFirstColumn="0" w:firstRowLastColumn="0" w:lastRowFirstColumn="0" w:lastRowLastColumn="0"/>
               <w:rPr>
                 <w:rFonts w:ascii="Courier New" w:hAnsi="Courier New" w:cs="Courier New"/>
                 <w:sz w:val="20"/>
@@ -1668,7 +1732,7 @@
           </w:p>
           <w:p>
             <w:pPr>
-              <w:cnfStyle w:val="000000000000"/>
+              <w:cnfStyle w:val="000000000000" w:firstRow="0" w:lastRow="0" w:firstColumn="0" w:lastColumn="0" w:oddVBand="0" w:evenVBand="0" w:oddHBand="0" w:evenHBand="0" w:firstRowFirstColumn="0" w:firstRowLastColumn="0" w:lastRowFirstColumn="0" w:lastRowLastColumn="0"/>
               <w:rPr>
                 <w:rFonts w:ascii="Courier New" w:hAnsi="Courier New" w:cs="Courier New"/>
                 <w:sz w:val="20"/>
@@ -1684,7 +1748,7 @@
           </w:p>
           <w:p>
             <w:pPr>
-              <w:cnfStyle w:val="000000000000"/>
+              <w:cnfStyle w:val="000000000000" w:firstRow="0" w:lastRow="0" w:firstColumn="0" w:lastColumn="0" w:oddVBand="0" w:evenVBand="0" w:oddHBand="0" w:evenHBand="0" w:firstRowFirstColumn="0" w:firstRowLastColumn="0" w:lastRowFirstColumn="0" w:lastRowLastColumn="0"/>
               <w:rPr>
                 <w:rFonts w:ascii="Courier New" w:hAnsi="Courier New" w:cs="Courier New"/>
                 <w:sz w:val="20"/>
@@ -1700,7 +1764,7 @@
           </w:p>
           <w:p>
             <w:pPr>
-              <w:cnfStyle w:val="000000000000"/>
+              <w:cnfStyle w:val="000000000000" w:firstRow="0" w:lastRow="0" w:firstColumn="0" w:lastColumn="0" w:oddVBand="0" w:evenVBand="0" w:oddHBand="0" w:evenHBand="0" w:firstRowFirstColumn="0" w:firstRowLastColumn="0" w:lastRowFirstColumn="0" w:lastRowLastColumn="0"/>
               <w:rPr>
                 <w:rFonts w:ascii="Courier New" w:hAnsi="Courier New" w:cs="Courier New"/>
                 <w:sz w:val="20"/>
@@ -1716,7 +1780,7 @@
           </w:p>
           <w:p>
             <w:pPr>
-              <w:cnfStyle w:val="000000000000"/>
+              <w:cnfStyle w:val="000000000000" w:firstRow="0" w:lastRow="0" w:firstColumn="0" w:lastColumn="0" w:oddVBand="0" w:evenVBand="0" w:oddHBand="0" w:evenHBand="0" w:firstRowFirstColumn="0" w:firstRowLastColumn="0" w:lastRowFirstColumn="0" w:lastRowLastColumn="0"/>
               <w:rPr>
                 <w:rFonts w:ascii="Courier New" w:hAnsi="Courier New" w:cs="Courier New"/>
               </w:rPr>
@@ -1733,12 +1797,12 @@
       </w:tr>
       <w:tr>
         <w:trPr>
-          <w:cnfStyle w:val="000000100000"/>
+          <w:cnfStyle w:val="000000100000" w:firstRow="0" w:lastRow="0" w:firstColumn="0" w:lastColumn="0" w:oddVBand="0" w:evenVBand="0" w:oddHBand="1" w:evenHBand="0" w:firstRowFirstColumn="0" w:firstRowLastColumn="0" w:lastRowFirstColumn="0" w:lastRowLastColumn="0"/>
           <w:trHeight w:val="454"/>
         </w:trPr>
         <w:tc>
           <w:tcPr>
-            <w:cnfStyle w:val="001000000000"/>
+            <w:cnfStyle w:val="001000000000" w:firstRow="0" w:lastRow="0" w:firstColumn="1" w:lastColumn="0" w:oddVBand="0" w:evenVBand="0" w:oddHBand="0" w:evenHBand="0" w:firstRowFirstColumn="0" w:firstRowLastColumn="0" w:lastRowFirstColumn="0" w:lastRowLastColumn="0"/>
             <w:tcW w:w="2093" w:type="dxa"/>
             <w:shd w:val="clear" w:color="auto" w:fill="92CDDC" w:themeFill="accent5" w:themeFillTint="99"/>
             <w:vAlign w:val="center"/>
@@ -1760,17 +1824,36 @@
           <w:p>
             <w:pPr>
               <w:jc w:val="right"/>
-              <w:cnfStyle w:val="000000100000"/>
-              <w:rPr>
-                <w:rFonts w:ascii="Courier New" w:hAnsi="Courier New" w:cs="Courier New"/>
-                <w:i/>
-              </w:rPr>
-            </w:pPr>
-            <w:r>
-              <w:rPr>
-                <w:i/>
-              </w:rPr>
-              <w:t>01_dos_vendedoras_ no_se_puede_desempatar.</w:t>
+              <w:cnfStyle w:val="000000100000" w:firstRow="0" w:lastRow="0" w:firstColumn="0" w:lastColumn="0" w:oddVBand="0" w:evenVBand="0" w:oddHBand="1" w:evenHBand="0" w:firstRowFirstColumn="0" w:firstRowLastColumn="0" w:lastRowFirstColumn="0" w:lastRowLastColumn="0"/>
+              <w:rPr>
+                <w:rFonts w:ascii="Courier New" w:hAnsi="Courier New" w:cs="Courier New"/>
+                <w:i/>
+              </w:rPr>
+            </w:pPr>
+            <w:r>
+              <w:rPr>
+                <w:i/>
+              </w:rPr>
+              <w:t>01_</w:t>
+            </w:r>
+            <w:r>
+              <w:rPr>
+                <w:i/>
+              </w:rPr>
+              <w:t>CONSIGNA_</w:t>
+            </w:r>
+            <w:r>
+              <w:rPr>
+                <w:i/>
+              </w:rPr>
+              <w:t xml:space="preserve">dos_vendedoras_ </w:t>
+            </w:r>
+            <w:proofErr w:type="spellStart"/>
+            <w:r>
+              <w:rPr>
+                <w:i/>
+              </w:rPr>
+              <w:t>no_se_puede_desempatar.</w:t>
             </w:r>
             <w:r>
               <w:rPr>
@@ -1778,6 +1861,7 @@
               </w:rPr>
               <w:t>out</w:t>
             </w:r>
+            <w:proofErr w:type="spellEnd"/>
           </w:p>
         </w:tc>
       </w:tr>
@@ -1787,7 +1871,7 @@
         </w:trPr>
         <w:tc>
           <w:tcPr>
-            <w:cnfStyle w:val="001000000000"/>
+            <w:cnfStyle w:val="001000000000" w:firstRow="0" w:lastRow="0" w:firstColumn="1" w:lastColumn="0" w:oddVBand="0" w:evenVBand="0" w:oddHBand="0" w:evenHBand="0" w:firstRowFirstColumn="0" w:firstRowLastColumn="0" w:lastRowFirstColumn="0" w:lastRowLastColumn="0"/>
             <w:tcW w:w="2093" w:type="dxa"/>
             <w:vAlign w:val="center"/>
           </w:tcPr>
@@ -1809,7 +1893,7 @@
           </w:tcPr>
           <w:p>
             <w:pPr>
-              <w:cnfStyle w:val="000000000000"/>
+              <w:cnfStyle w:val="000000000000" w:firstRow="0" w:lastRow="0" w:firstColumn="0" w:lastColumn="0" w:oddVBand="0" w:evenVBand="0" w:oddHBand="0" w:evenHBand="0" w:firstRowFirstColumn="0" w:firstRowLastColumn="0" w:lastRowFirstColumn="0" w:lastRowLastColumn="0"/>
               <w:rPr>
                 <w:rFonts w:ascii="Courier New" w:hAnsi="Courier New" w:cs="Courier New"/>
               </w:rPr>
@@ -1847,9 +1931,9 @@
     </w:p>
     <w:tbl>
       <w:tblPr>
-        <w:tblStyle w:val="MediumShading2-Accent5"/>
+        <w:tblStyle w:val="Sombreadomedio2-nfasis5"/>
         <w:tblW w:w="0" w:type="auto"/>
-        <w:tblLook w:val="04A0"/>
+        <w:tblLook w:val="04A0" w:firstRow="1" w:lastRow="0" w:firstColumn="1" w:lastColumn="0" w:noHBand="0" w:noVBand="1"/>
       </w:tblPr>
       <w:tblGrid>
         <w:gridCol w:w="2093"/>
@@ -1857,12 +1941,12 @@
       </w:tblGrid>
       <w:tr>
         <w:trPr>
-          <w:cnfStyle w:val="100000000000"/>
+          <w:cnfStyle w:val="100000000000" w:firstRow="1" w:lastRow="0" w:firstColumn="0" w:lastColumn="0" w:oddVBand="0" w:evenVBand="0" w:oddHBand="0" w:evenHBand="0" w:firstRowFirstColumn="0" w:firstRowLastColumn="0" w:lastRowFirstColumn="0" w:lastRowLastColumn="0"/>
           <w:trHeight w:val="381"/>
         </w:trPr>
         <w:tc>
           <w:tcPr>
-            <w:cnfStyle w:val="001000000100"/>
+            <w:cnfStyle w:val="001000000100" w:firstRow="0" w:lastRow="0" w:firstColumn="1" w:lastColumn="0" w:oddVBand="0" w:evenVBand="0" w:oddHBand="0" w:evenHBand="0" w:firstRowFirstColumn="1" w:firstRowLastColumn="0" w:lastRowFirstColumn="0" w:lastRowLastColumn="0"/>
             <w:tcW w:w="2093" w:type="dxa"/>
             <w:vAlign w:val="center"/>
           </w:tcPr>
@@ -1871,6 +1955,7 @@
               <w:jc w:val="center"/>
             </w:pPr>
             <w:r>
+              <w:lastRenderedPageBreak/>
               <w:t>Caso de Prueba</w:t>
             </w:r>
           </w:p>
@@ -1883,7 +1968,7 @@
           <w:p>
             <w:pPr>
               <w:jc w:val="right"/>
-              <w:cnfStyle w:val="100000000000"/>
+              <w:cnfStyle w:val="100000000000" w:firstRow="1" w:lastRow="0" w:firstColumn="0" w:lastColumn="0" w:oddVBand="0" w:evenVBand="0" w:oddHBand="0" w:evenHBand="0" w:firstRowFirstColumn="0" w:firstRowLastColumn="0" w:lastRowFirstColumn="0" w:lastRowLastColumn="0"/>
             </w:pPr>
             <w:r>
               <w:t>03</w:t>
@@ -1893,11 +1978,11 @@
       </w:tr>
       <w:tr>
         <w:trPr>
-          <w:cnfStyle w:val="000000100000"/>
+          <w:cnfStyle w:val="000000100000" w:firstRow="0" w:lastRow="0" w:firstColumn="0" w:lastColumn="0" w:oddVBand="0" w:evenVBand="0" w:oddHBand="1" w:evenHBand="0" w:firstRowFirstColumn="0" w:firstRowLastColumn="0" w:lastRowFirstColumn="0" w:lastRowLastColumn="0"/>
         </w:trPr>
         <w:tc>
           <w:tcPr>
-            <w:cnfStyle w:val="001000000000"/>
+            <w:cnfStyle w:val="001000000000" w:firstRow="0" w:lastRow="0" w:firstColumn="1" w:lastColumn="0" w:oddVBand="0" w:evenVBand="0" w:oddHBand="0" w:evenHBand="0" w:firstRowFirstColumn="0" w:firstRowLastColumn="0" w:lastRowFirstColumn="0" w:lastRowLastColumn="0"/>
             <w:tcW w:w="9886" w:type="dxa"/>
             <w:gridSpan w:val="2"/>
           </w:tcPr>
@@ -1910,7 +1995,7 @@
         </w:trPr>
         <w:tc>
           <w:tcPr>
-            <w:cnfStyle w:val="001000000000"/>
+            <w:cnfStyle w:val="001000000000" w:firstRow="0" w:lastRow="0" w:firstColumn="1" w:lastColumn="0" w:oddVBand="0" w:evenVBand="0" w:oddHBand="0" w:evenHBand="0" w:firstRowFirstColumn="0" w:firstRowLastColumn="0" w:lastRowFirstColumn="0" w:lastRowLastColumn="0"/>
             <w:tcW w:w="2093" w:type="dxa"/>
             <w:vAlign w:val="center"/>
           </w:tcPr>
@@ -1930,34 +2015,49 @@
           </w:tcPr>
           <w:p>
             <w:pPr>
-              <w:cnfStyle w:val="000000000000"/>
+              <w:cnfStyle w:val="000000000000" w:firstRow="0" w:lastRow="0" w:firstColumn="0" w:lastColumn="0" w:oddVBand="0" w:evenVBand="0" w:oddHBand="0" w:evenHBand="0" w:firstRowFirstColumn="0" w:firstRowLastColumn="0" w:lastRowFirstColumn="0" w:lastRowLastColumn="0"/>
               <w:rPr>
                 <w:b/>
               </w:rPr>
             </w:pPr>
             <w:r>
-              <w:t>Dos</w:t>
-            </w:r>
-            <w:r>
-              <w:t xml:space="preserve"> vendedoras, </w:t>
-            </w:r>
-            <w:r>
-              <w:t>no hay ganadoras</w:t>
-            </w:r>
-            <w:r>
-              <w:t>.</w:t>
+              <w:t>0</w:t>
+            </w:r>
+            <w:r>
+              <w:t>2</w:t>
+            </w:r>
+            <w:r>
+              <w:t>_</w:t>
+            </w:r>
+            <w:r>
+              <w:t>CONSIGNA_dos</w:t>
+            </w:r>
+            <w:r>
+              <w:t>_vendedoras_</w:t>
+            </w:r>
+            <w:r>
+              <w:t>no</w:t>
+            </w:r>
+            <w:r>
+              <w:t>_</w:t>
+            </w:r>
+            <w:r>
+              <w:t>hay_ganadoras</w:t>
+            </w:r>
+            <w:r>
+              <w:t>.in</w:t>
             </w:r>
           </w:p>
         </w:tc>
       </w:tr>
       <w:tr>
         <w:trPr>
-          <w:cnfStyle w:val="000000100000"/>
+          <w:cnfStyle w:val="000000100000" w:firstRow="0" w:lastRow="0" w:firstColumn="0" w:lastColumn="0" w:oddVBand="0" w:evenVBand="0" w:oddHBand="1" w:evenHBand="0" w:firstRowFirstColumn="0" w:firstRowLastColumn="0" w:lastRowFirstColumn="0" w:lastRowLastColumn="0"/>
           <w:trHeight w:val="454"/>
         </w:trPr>
         <w:tc>
           <w:tcPr>
-            <w:cnfStyle w:val="001000000000"/>
+            <w:cnfStyle w:val="001000000000" w:firstRow="0" w:lastRow="0" w:firstColumn="1" w:lastColumn="0" w:oddVBand="0" w:evenVBand="0" w:oddHBand="0" w:evenHBand="0" w:firstRowFirstColumn="0" w:firstRowLastColumn="0" w:lastRowFirstColumn="0" w:lastRowLastColumn="0"/>
             <w:tcW w:w="2093" w:type="dxa"/>
             <w:shd w:val="clear" w:color="auto" w:fill="92CDDC" w:themeFill="accent5" w:themeFillTint="99"/>
             <w:vAlign w:val="center"/>
@@ -1978,7 +2078,7 @@
           </w:tcPr>
           <w:p>
             <w:pPr>
-              <w:cnfStyle w:val="000000100000"/>
+              <w:cnfStyle w:val="000000100000" w:firstRow="0" w:lastRow="0" w:firstColumn="0" w:lastColumn="0" w:oddVBand="0" w:evenVBand="0" w:oddHBand="1" w:evenHBand="0" w:firstRowFirstColumn="0" w:firstRowLastColumn="0" w:lastRowFirstColumn="0" w:lastRowLastColumn="0"/>
             </w:pPr>
             <w:r>
               <w:t>Derivada de requisitos.</w:t>
@@ -1992,7 +2092,7 @@
         </w:trPr>
         <w:tc>
           <w:tcPr>
-            <w:cnfStyle w:val="001000000000"/>
+            <w:cnfStyle w:val="001000000000" w:firstRow="0" w:lastRow="0" w:firstColumn="1" w:lastColumn="0" w:oddVBand="0" w:evenVBand="0" w:oddHBand="0" w:evenHBand="0" w:firstRowFirstColumn="0" w:firstRowLastColumn="0" w:lastRowFirstColumn="0" w:lastRowLastColumn="0"/>
             <w:tcW w:w="2093" w:type="dxa"/>
             <w:vAlign w:val="center"/>
           </w:tcPr>
@@ -2013,7 +2113,7 @@
           <w:p>
             <w:pPr>
               <w:jc w:val="both"/>
-              <w:cnfStyle w:val="000000000000"/>
+              <w:cnfStyle w:val="000000000000" w:firstRow="0" w:lastRow="0" w:firstColumn="0" w:lastColumn="0" w:oddVBand="0" w:evenVBand="0" w:oddHBand="0" w:evenHBand="0" w:firstRowFirstColumn="0" w:firstRowLastColumn="0" w:lastRowFirstColumn="0" w:lastRowLastColumn="0"/>
             </w:pPr>
             <w:r>
               <w:t xml:space="preserve">Se intenta probar una situación en la que el archivo de entrada contiene la información de varias vendedoras </w:t>
@@ -2026,12 +2126,12 @@
       </w:tr>
       <w:tr>
         <w:trPr>
-          <w:cnfStyle w:val="000000100000"/>
+          <w:cnfStyle w:val="000000100000" w:firstRow="0" w:lastRow="0" w:firstColumn="0" w:lastColumn="0" w:oddVBand="0" w:evenVBand="0" w:oddHBand="1" w:evenHBand="0" w:firstRowFirstColumn="0" w:firstRowLastColumn="0" w:lastRowFirstColumn="0" w:lastRowLastColumn="0"/>
           <w:trHeight w:val="454"/>
         </w:trPr>
         <w:tc>
           <w:tcPr>
-            <w:cnfStyle w:val="001000000000"/>
+            <w:cnfStyle w:val="001000000000" w:firstRow="0" w:lastRow="0" w:firstColumn="1" w:lastColumn="0" w:oddVBand="0" w:evenVBand="0" w:oddHBand="0" w:evenHBand="0" w:firstRowFirstColumn="0" w:firstRowLastColumn="0" w:lastRowFirstColumn="0" w:lastRowLastColumn="0"/>
             <w:tcW w:w="2093" w:type="dxa"/>
             <w:shd w:val="clear" w:color="auto" w:fill="92CDDC" w:themeFill="accent5" w:themeFillTint="99"/>
             <w:vAlign w:val="center"/>
@@ -2053,26 +2153,38 @@
           <w:p>
             <w:pPr>
               <w:jc w:val="right"/>
-              <w:cnfStyle w:val="000000100000"/>
-              <w:rPr>
-                <w:rFonts w:ascii="Courier New" w:hAnsi="Courier New" w:cs="Courier New"/>
-                <w:i/>
-                <w:sz w:val="20"/>
-              </w:rPr>
-            </w:pPr>
-            <w:r>
-              <w:rPr>
-                <w:i/>
-              </w:rPr>
-              <w:t>02_dos_vendedoras_no_hay_ganadoras.in</w:t>
-            </w:r>
-          </w:p>
-        </w:tc>
-      </w:tr>
-      <w:tr>
-        <w:tc>
-          <w:tcPr>
-            <w:cnfStyle w:val="001000000000"/>
+              <w:cnfStyle w:val="000000100000" w:firstRow="0" w:lastRow="0" w:firstColumn="0" w:lastColumn="0" w:oddVBand="0" w:evenVBand="0" w:oddHBand="1" w:evenHBand="0" w:firstRowFirstColumn="0" w:firstRowLastColumn="0" w:lastRowFirstColumn="0" w:lastRowLastColumn="0"/>
+              <w:rPr>
+                <w:rFonts w:ascii="Courier New" w:hAnsi="Courier New" w:cs="Courier New"/>
+                <w:i/>
+                <w:sz w:val="20"/>
+              </w:rPr>
+            </w:pPr>
+            <w:r>
+              <w:rPr>
+                <w:i/>
+              </w:rPr>
+              <w:t>02_</w:t>
+            </w:r>
+            <w:r>
+              <w:rPr>
+                <w:i/>
+              </w:rPr>
+              <w:t>CONSIGNA_</w:t>
+            </w:r>
+            <w:r>
+              <w:rPr>
+                <w:i/>
+              </w:rPr>
+              <w:t>dos_vendedoras_no_hay_ganadoras.in</w:t>
+            </w:r>
+          </w:p>
+        </w:tc>
+      </w:tr>
+      <w:tr>
+        <w:tc>
+          <w:tcPr>
+            <w:cnfStyle w:val="001000000000" w:firstRow="0" w:lastRow="0" w:firstColumn="1" w:lastColumn="0" w:oddVBand="0" w:evenVBand="0" w:oddHBand="0" w:evenHBand="0" w:firstRowFirstColumn="0" w:firstRowLastColumn="0" w:lastRowFirstColumn="0" w:lastRowLastColumn="0"/>
             <w:tcW w:w="2093" w:type="dxa"/>
             <w:vAlign w:val="center"/>
           </w:tcPr>
@@ -2096,7 +2208,7 @@
           </w:tcPr>
           <w:p>
             <w:pPr>
-              <w:cnfStyle w:val="000000000000"/>
+              <w:cnfStyle w:val="000000000000" w:firstRow="0" w:lastRow="0" w:firstColumn="0" w:lastColumn="0" w:oddVBand="0" w:evenVBand="0" w:oddHBand="0" w:evenHBand="0" w:firstRowFirstColumn="0" w:firstRowLastColumn="0" w:lastRowFirstColumn="0" w:lastRowLastColumn="0"/>
               <w:rPr>
                 <w:rFonts w:ascii="Courier New" w:hAnsi="Courier New" w:cs="Courier New"/>
                 <w:sz w:val="20"/>
@@ -2112,7 +2224,7 @@
           </w:p>
           <w:p>
             <w:pPr>
-              <w:cnfStyle w:val="000000000000"/>
+              <w:cnfStyle w:val="000000000000" w:firstRow="0" w:lastRow="0" w:firstColumn="0" w:lastColumn="0" w:oddVBand="0" w:evenVBand="0" w:oddHBand="0" w:evenHBand="0" w:firstRowFirstColumn="0" w:firstRowLastColumn="0" w:lastRowFirstColumn="0" w:lastRowLastColumn="0"/>
               <w:rPr>
                 <w:rFonts w:ascii="Courier New" w:hAnsi="Courier New" w:cs="Courier New"/>
                 <w:sz w:val="20"/>
@@ -2128,7 +2240,7 @@
           </w:p>
           <w:p>
             <w:pPr>
-              <w:cnfStyle w:val="000000000000"/>
+              <w:cnfStyle w:val="000000000000" w:firstRow="0" w:lastRow="0" w:firstColumn="0" w:lastColumn="0" w:oddVBand="0" w:evenVBand="0" w:oddHBand="0" w:evenHBand="0" w:firstRowFirstColumn="0" w:firstRowLastColumn="0" w:lastRowFirstColumn="0" w:lastRowLastColumn="0"/>
               <w:rPr>
                 <w:rFonts w:ascii="Courier New" w:hAnsi="Courier New" w:cs="Courier New"/>
                 <w:sz w:val="20"/>
@@ -2144,7 +2256,7 @@
           </w:p>
           <w:p>
             <w:pPr>
-              <w:cnfStyle w:val="000000000000"/>
+              <w:cnfStyle w:val="000000000000" w:firstRow="0" w:lastRow="0" w:firstColumn="0" w:lastColumn="0" w:oddVBand="0" w:evenVBand="0" w:oddHBand="0" w:evenHBand="0" w:firstRowFirstColumn="0" w:firstRowLastColumn="0" w:lastRowFirstColumn="0" w:lastRowLastColumn="0"/>
               <w:rPr>
                 <w:rFonts w:ascii="Courier New" w:hAnsi="Courier New" w:cs="Courier New"/>
                 <w:sz w:val="20"/>
@@ -2160,7 +2272,7 @@
           </w:p>
           <w:p>
             <w:pPr>
-              <w:cnfStyle w:val="000000000000"/>
+              <w:cnfStyle w:val="000000000000" w:firstRow="0" w:lastRow="0" w:firstColumn="0" w:lastColumn="0" w:oddVBand="0" w:evenVBand="0" w:oddHBand="0" w:evenHBand="0" w:firstRowFirstColumn="0" w:firstRowLastColumn="0" w:lastRowFirstColumn="0" w:lastRowLastColumn="0"/>
               <w:rPr>
                 <w:rFonts w:ascii="Courier New" w:hAnsi="Courier New" w:cs="Courier New"/>
                 <w:sz w:val="20"/>
@@ -2176,7 +2288,7 @@
           </w:p>
           <w:p>
             <w:pPr>
-              <w:cnfStyle w:val="000000000000"/>
+              <w:cnfStyle w:val="000000000000" w:firstRow="0" w:lastRow="0" w:firstColumn="0" w:lastColumn="0" w:oddVBand="0" w:evenVBand="0" w:oddHBand="0" w:evenHBand="0" w:firstRowFirstColumn="0" w:firstRowLastColumn="0" w:lastRowFirstColumn="0" w:lastRowLastColumn="0"/>
               <w:rPr>
                 <w:rFonts w:ascii="Courier New" w:hAnsi="Courier New" w:cs="Courier New"/>
                 <w:sz w:val="20"/>
@@ -2192,7 +2304,7 @@
           </w:p>
           <w:p>
             <w:pPr>
-              <w:cnfStyle w:val="000000000000"/>
+              <w:cnfStyle w:val="000000000000" w:firstRow="0" w:lastRow="0" w:firstColumn="0" w:lastColumn="0" w:oddVBand="0" w:evenVBand="0" w:oddHBand="0" w:evenHBand="0" w:firstRowFirstColumn="0" w:firstRowLastColumn="0" w:lastRowFirstColumn="0" w:lastRowLastColumn="0"/>
               <w:rPr>
                 <w:rFonts w:ascii="Courier New" w:hAnsi="Courier New" w:cs="Courier New"/>
                 <w:sz w:val="20"/>
@@ -2208,7 +2320,7 @@
           </w:p>
           <w:p>
             <w:pPr>
-              <w:cnfStyle w:val="000000000000"/>
+              <w:cnfStyle w:val="000000000000" w:firstRow="0" w:lastRow="0" w:firstColumn="0" w:lastColumn="0" w:oddVBand="0" w:evenVBand="0" w:oddHBand="0" w:evenHBand="0" w:firstRowFirstColumn="0" w:firstRowLastColumn="0" w:lastRowFirstColumn="0" w:lastRowLastColumn="0"/>
               <w:rPr>
                 <w:rFonts w:ascii="Courier New" w:hAnsi="Courier New" w:cs="Courier New"/>
                 <w:sz w:val="20"/>
@@ -2224,7 +2336,7 @@
           </w:p>
           <w:p>
             <w:pPr>
-              <w:cnfStyle w:val="000000000000"/>
+              <w:cnfStyle w:val="000000000000" w:firstRow="0" w:lastRow="0" w:firstColumn="0" w:lastColumn="0" w:oddVBand="0" w:evenVBand="0" w:oddHBand="0" w:evenHBand="0" w:firstRowFirstColumn="0" w:firstRowLastColumn="0" w:lastRowFirstColumn="0" w:lastRowLastColumn="0"/>
               <w:rPr>
                 <w:rFonts w:ascii="Courier New" w:hAnsi="Courier New" w:cs="Courier New"/>
                 <w:sz w:val="20"/>
@@ -2240,7 +2352,7 @@
           </w:p>
           <w:p>
             <w:pPr>
-              <w:cnfStyle w:val="000000000000"/>
+              <w:cnfStyle w:val="000000000000" w:firstRow="0" w:lastRow="0" w:firstColumn="0" w:lastColumn="0" w:oddVBand="0" w:evenVBand="0" w:oddHBand="0" w:evenHBand="0" w:firstRowFirstColumn="0" w:firstRowLastColumn="0" w:lastRowFirstColumn="0" w:lastRowLastColumn="0"/>
               <w:rPr>
                 <w:rFonts w:ascii="Courier New" w:hAnsi="Courier New" w:cs="Courier New"/>
                 <w:sz w:val="20"/>
@@ -2256,7 +2368,7 @@
           </w:p>
           <w:p>
             <w:pPr>
-              <w:cnfStyle w:val="000000000000"/>
+              <w:cnfStyle w:val="000000000000" w:firstRow="0" w:lastRow="0" w:firstColumn="0" w:lastColumn="0" w:oddVBand="0" w:evenVBand="0" w:oddHBand="0" w:evenHBand="0" w:firstRowFirstColumn="0" w:firstRowLastColumn="0" w:lastRowFirstColumn="0" w:lastRowLastColumn="0"/>
               <w:rPr>
                 <w:rFonts w:ascii="Courier New" w:hAnsi="Courier New" w:cs="Courier New"/>
               </w:rPr>
@@ -2273,12 +2385,12 @@
       </w:tr>
       <w:tr>
         <w:trPr>
-          <w:cnfStyle w:val="000000100000"/>
+          <w:cnfStyle w:val="000000100000" w:firstRow="0" w:lastRow="0" w:firstColumn="0" w:lastColumn="0" w:oddVBand="0" w:evenVBand="0" w:oddHBand="1" w:evenHBand="0" w:firstRowFirstColumn="0" w:firstRowLastColumn="0" w:lastRowFirstColumn="0" w:lastRowLastColumn="0"/>
           <w:trHeight w:val="454"/>
         </w:trPr>
         <w:tc>
           <w:tcPr>
-            <w:cnfStyle w:val="001000000000"/>
+            <w:cnfStyle w:val="001000000000" w:firstRow="0" w:lastRow="0" w:firstColumn="1" w:lastColumn="0" w:oddVBand="0" w:evenVBand="0" w:oddHBand="0" w:evenHBand="0" w:firstRowFirstColumn="0" w:firstRowLastColumn="0" w:lastRowFirstColumn="0" w:lastRowLastColumn="0"/>
             <w:tcW w:w="2093" w:type="dxa"/>
             <w:shd w:val="clear" w:color="auto" w:fill="92CDDC" w:themeFill="accent5" w:themeFillTint="99"/>
             <w:vAlign w:val="center"/>
@@ -2300,17 +2412,29 @@
           <w:p>
             <w:pPr>
               <w:jc w:val="right"/>
-              <w:cnfStyle w:val="000000100000"/>
-              <w:rPr>
-                <w:rFonts w:ascii="Courier New" w:hAnsi="Courier New" w:cs="Courier New"/>
-                <w:i/>
-              </w:rPr>
-            </w:pPr>
-            <w:r>
-              <w:rPr>
-                <w:i/>
-              </w:rPr>
-              <w:t>02_do</w:t>
+              <w:cnfStyle w:val="000000100000" w:firstRow="0" w:lastRow="0" w:firstColumn="0" w:lastColumn="0" w:oddVBand="0" w:evenVBand="0" w:oddHBand="1" w:evenHBand="0" w:firstRowFirstColumn="0" w:firstRowLastColumn="0" w:lastRowFirstColumn="0" w:lastRowLastColumn="0"/>
+              <w:rPr>
+                <w:rFonts w:ascii="Courier New" w:hAnsi="Courier New" w:cs="Courier New"/>
+                <w:i/>
+              </w:rPr>
+            </w:pPr>
+            <w:r>
+              <w:rPr>
+                <w:i/>
+              </w:rPr>
+              <w:t>02_</w:t>
+            </w:r>
+            <w:r>
+              <w:rPr>
+                <w:i/>
+              </w:rPr>
+              <w:t>CONSIGNA_</w:t>
+            </w:r>
+            <w:r>
+              <w:rPr>
+                <w:i/>
+              </w:rPr>
+              <w:t>do</w:t>
             </w:r>
             <w:r>
               <w:rPr>
@@ -2327,7 +2451,7 @@
         </w:trPr>
         <w:tc>
           <w:tcPr>
-            <w:cnfStyle w:val="001000000000"/>
+            <w:cnfStyle w:val="001000000000" w:firstRow="0" w:lastRow="0" w:firstColumn="1" w:lastColumn="0" w:oddVBand="0" w:evenVBand="0" w:oddHBand="0" w:evenHBand="0" w:firstRowFirstColumn="0" w:firstRowLastColumn="0" w:lastRowFirstColumn="0" w:lastRowLastColumn="0"/>
             <w:tcW w:w="2093" w:type="dxa"/>
             <w:vAlign w:val="center"/>
           </w:tcPr>
@@ -2349,7 +2473,7 @@
           </w:tcPr>
           <w:p>
             <w:pPr>
-              <w:cnfStyle w:val="000000000000"/>
+              <w:cnfStyle w:val="000000000000" w:firstRow="0" w:lastRow="0" w:firstColumn="0" w:lastColumn="0" w:oddVBand="0" w:evenVBand="0" w:oddHBand="0" w:evenHBand="0" w:firstRowFirstColumn="0" w:firstRowLastColumn="0" w:lastRowFirstColumn="0" w:lastRowLastColumn="0"/>
               <w:rPr>
                 <w:rFonts w:ascii="Courier New" w:hAnsi="Courier New" w:cs="Courier New"/>
               </w:rPr>
@@ -2387,9 +2511,9 @@
     </w:p>
     <w:tbl>
       <w:tblPr>
-        <w:tblStyle w:val="MediumShading2-Accent5"/>
+        <w:tblStyle w:val="Sombreadomedio2-nfasis5"/>
         <w:tblW w:w="0" w:type="auto"/>
-        <w:tblLook w:val="04A0"/>
+        <w:tblLook w:val="04A0" w:firstRow="1" w:lastRow="0" w:firstColumn="1" w:lastColumn="0" w:noHBand="0" w:noVBand="1"/>
       </w:tblPr>
       <w:tblGrid>
         <w:gridCol w:w="2093"/>
@@ -2397,12 +2521,12 @@
       </w:tblGrid>
       <w:tr>
         <w:trPr>
-          <w:cnfStyle w:val="100000000000"/>
+          <w:cnfStyle w:val="100000000000" w:firstRow="1" w:lastRow="0" w:firstColumn="0" w:lastColumn="0" w:oddVBand="0" w:evenVBand="0" w:oddHBand="0" w:evenHBand="0" w:firstRowFirstColumn="0" w:firstRowLastColumn="0" w:lastRowFirstColumn="0" w:lastRowLastColumn="0"/>
           <w:trHeight w:val="381"/>
         </w:trPr>
         <w:tc>
           <w:tcPr>
-            <w:cnfStyle w:val="001000000100"/>
+            <w:cnfStyle w:val="001000000100" w:firstRow="0" w:lastRow="0" w:firstColumn="1" w:lastColumn="0" w:oddVBand="0" w:evenVBand="0" w:oddHBand="0" w:evenHBand="0" w:firstRowFirstColumn="1" w:firstRowLastColumn="0" w:lastRowFirstColumn="0" w:lastRowLastColumn="0"/>
             <w:tcW w:w="2093" w:type="dxa"/>
             <w:vAlign w:val="center"/>
           </w:tcPr>
@@ -2411,6 +2535,7 @@
               <w:jc w:val="center"/>
             </w:pPr>
             <w:r>
+              <w:lastRenderedPageBreak/>
               <w:t>Caso de Prueba</w:t>
             </w:r>
           </w:p>
@@ -2423,7 +2548,7 @@
           <w:p>
             <w:pPr>
               <w:jc w:val="right"/>
-              <w:cnfStyle w:val="100000000000"/>
+              <w:cnfStyle w:val="100000000000" w:firstRow="1" w:lastRow="0" w:firstColumn="0" w:lastColumn="0" w:oddVBand="0" w:evenVBand="0" w:oddHBand="0" w:evenHBand="0" w:firstRowFirstColumn="0" w:firstRowLastColumn="0" w:lastRowFirstColumn="0" w:lastRowLastColumn="0"/>
             </w:pPr>
             <w:r>
               <w:t>04</w:t>
@@ -2433,11 +2558,11 @@
       </w:tr>
       <w:tr>
         <w:trPr>
-          <w:cnfStyle w:val="000000100000"/>
+          <w:cnfStyle w:val="000000100000" w:firstRow="0" w:lastRow="0" w:firstColumn="0" w:lastColumn="0" w:oddVBand="0" w:evenVBand="0" w:oddHBand="1" w:evenHBand="0" w:firstRowFirstColumn="0" w:firstRowLastColumn="0" w:lastRowFirstColumn="0" w:lastRowLastColumn="0"/>
         </w:trPr>
         <w:tc>
           <w:tcPr>
-            <w:cnfStyle w:val="001000000000"/>
+            <w:cnfStyle w:val="001000000000" w:firstRow="0" w:lastRow="0" w:firstColumn="1" w:lastColumn="0" w:oddVBand="0" w:evenVBand="0" w:oddHBand="0" w:evenHBand="0" w:firstRowFirstColumn="0" w:firstRowLastColumn="0" w:lastRowFirstColumn="0" w:lastRowLastColumn="0"/>
             <w:tcW w:w="9886" w:type="dxa"/>
             <w:gridSpan w:val="2"/>
           </w:tcPr>
@@ -2450,7 +2575,7 @@
         </w:trPr>
         <w:tc>
           <w:tcPr>
-            <w:cnfStyle w:val="001000000000"/>
+            <w:cnfStyle w:val="001000000000" w:firstRow="0" w:lastRow="0" w:firstColumn="1" w:lastColumn="0" w:oddVBand="0" w:evenVBand="0" w:oddHBand="0" w:evenHBand="0" w:firstRowFirstColumn="0" w:firstRowLastColumn="0" w:lastRowFirstColumn="0" w:lastRowLastColumn="0"/>
             <w:tcW w:w="2093" w:type="dxa"/>
             <w:vAlign w:val="center"/>
           </w:tcPr>
@@ -2470,34 +2595,31 @@
           </w:tcPr>
           <w:p>
             <w:pPr>
-              <w:cnfStyle w:val="000000000000"/>
+              <w:cnfStyle w:val="000000000000" w:firstRow="0" w:lastRow="0" w:firstColumn="0" w:lastColumn="0" w:oddVBand="0" w:evenVBand="0" w:oddHBand="0" w:evenHBand="0" w:firstRowFirstColumn="0" w:firstRowLastColumn="0" w:lastRowFirstColumn="0" w:lastRowLastColumn="0"/>
               <w:rPr>
                 <w:b/>
               </w:rPr>
             </w:pPr>
             <w:r>
-              <w:t>Una</w:t>
-            </w:r>
-            <w:r>
-              <w:t xml:space="preserve"> vendedora, </w:t>
-            </w:r>
-            <w:r>
-              <w:t>no hay ganadoras</w:t>
-            </w:r>
-            <w:r>
-              <w:t>.</w:t>
+              <w:t>0</w:t>
+            </w:r>
+            <w:r>
+              <w:t>3</w:t>
+            </w:r>
+            <w:r>
+              <w:t>_una_vendedora_no_hay_ganadoras.in</w:t>
             </w:r>
           </w:p>
         </w:tc>
       </w:tr>
       <w:tr>
         <w:trPr>
-          <w:cnfStyle w:val="000000100000"/>
+          <w:cnfStyle w:val="000000100000" w:firstRow="0" w:lastRow="0" w:firstColumn="0" w:lastColumn="0" w:oddVBand="0" w:evenVBand="0" w:oddHBand="1" w:evenHBand="0" w:firstRowFirstColumn="0" w:firstRowLastColumn="0" w:lastRowFirstColumn="0" w:lastRowLastColumn="0"/>
           <w:trHeight w:val="454"/>
         </w:trPr>
         <w:tc>
           <w:tcPr>
-            <w:cnfStyle w:val="001000000000"/>
+            <w:cnfStyle w:val="001000000000" w:firstRow="0" w:lastRow="0" w:firstColumn="1" w:lastColumn="0" w:oddVBand="0" w:evenVBand="0" w:oddHBand="0" w:evenHBand="0" w:firstRowFirstColumn="0" w:firstRowLastColumn="0" w:lastRowFirstColumn="0" w:lastRowLastColumn="0"/>
             <w:tcW w:w="2093" w:type="dxa"/>
             <w:shd w:val="clear" w:color="auto" w:fill="92CDDC" w:themeFill="accent5" w:themeFillTint="99"/>
             <w:vAlign w:val="center"/>
@@ -2518,7 +2640,7 @@
           </w:tcPr>
           <w:p>
             <w:pPr>
-              <w:cnfStyle w:val="000000100000"/>
+              <w:cnfStyle w:val="000000100000" w:firstRow="0" w:lastRow="0" w:firstColumn="0" w:lastColumn="0" w:oddVBand="0" w:evenVBand="0" w:oddHBand="1" w:evenHBand="0" w:firstRowFirstColumn="0" w:firstRowLastColumn="0" w:lastRowFirstColumn="0" w:lastRowLastColumn="0"/>
             </w:pPr>
             <w:r>
               <w:t>Derivada del análisis.</w:t>
@@ -2532,7 +2654,7 @@
         </w:trPr>
         <w:tc>
           <w:tcPr>
-            <w:cnfStyle w:val="001000000000"/>
+            <w:cnfStyle w:val="001000000000" w:firstRow="0" w:lastRow="0" w:firstColumn="1" w:lastColumn="0" w:oddVBand="0" w:evenVBand="0" w:oddHBand="0" w:evenHBand="0" w:firstRowFirstColumn="0" w:firstRowLastColumn="0" w:lastRowFirstColumn="0" w:lastRowLastColumn="0"/>
             <w:tcW w:w="2093" w:type="dxa"/>
             <w:vAlign w:val="center"/>
           </w:tcPr>
@@ -2553,7 +2675,7 @@
           <w:p>
             <w:pPr>
               <w:jc w:val="both"/>
-              <w:cnfStyle w:val="000000000000"/>
+              <w:cnfStyle w:val="000000000000" w:firstRow="0" w:lastRow="0" w:firstColumn="0" w:lastColumn="0" w:oddVBand="0" w:evenVBand="0" w:oddHBand="0" w:evenHBand="0" w:firstRowFirstColumn="0" w:firstRowLastColumn="0" w:lastRowFirstColumn="0" w:lastRowLastColumn="0"/>
               <w:rPr>
                 <w:b/>
               </w:rPr>
@@ -2575,12 +2697,12 @@
       </w:tr>
       <w:tr>
         <w:trPr>
-          <w:cnfStyle w:val="000000100000"/>
+          <w:cnfStyle w:val="000000100000" w:firstRow="0" w:lastRow="0" w:firstColumn="0" w:lastColumn="0" w:oddVBand="0" w:evenVBand="0" w:oddHBand="1" w:evenHBand="0" w:firstRowFirstColumn="0" w:firstRowLastColumn="0" w:lastRowFirstColumn="0" w:lastRowLastColumn="0"/>
           <w:trHeight w:val="454"/>
         </w:trPr>
         <w:tc>
           <w:tcPr>
-            <w:cnfStyle w:val="001000000000"/>
+            <w:cnfStyle w:val="001000000000" w:firstRow="0" w:lastRow="0" w:firstColumn="1" w:lastColumn="0" w:oddVBand="0" w:evenVBand="0" w:oddHBand="0" w:evenHBand="0" w:firstRowFirstColumn="0" w:firstRowLastColumn="0" w:lastRowFirstColumn="0" w:lastRowLastColumn="0"/>
             <w:tcW w:w="2093" w:type="dxa"/>
             <w:shd w:val="clear" w:color="auto" w:fill="92CDDC" w:themeFill="accent5" w:themeFillTint="99"/>
             <w:vAlign w:val="center"/>
@@ -2602,7 +2724,7 @@
           <w:p>
             <w:pPr>
               <w:jc w:val="right"/>
-              <w:cnfStyle w:val="000000100000"/>
+              <w:cnfStyle w:val="000000100000" w:firstRow="0" w:lastRow="0" w:firstColumn="0" w:lastColumn="0" w:oddVBand="0" w:evenVBand="0" w:oddHBand="1" w:evenHBand="0" w:firstRowFirstColumn="0" w:firstRowLastColumn="0" w:lastRowFirstColumn="0" w:lastRowLastColumn="0"/>
               <w:rPr>
                 <w:rFonts w:ascii="Courier New" w:hAnsi="Courier New" w:cs="Courier New"/>
                 <w:i/>
@@ -2621,7 +2743,7 @@
       <w:tr>
         <w:tc>
           <w:tcPr>
-            <w:cnfStyle w:val="001000000000"/>
+            <w:cnfStyle w:val="001000000000" w:firstRow="0" w:lastRow="0" w:firstColumn="1" w:lastColumn="0" w:oddVBand="0" w:evenVBand="0" w:oddHBand="0" w:evenHBand="0" w:firstRowFirstColumn="0" w:firstRowLastColumn="0" w:lastRowFirstColumn="0" w:lastRowLastColumn="0"/>
             <w:tcW w:w="2093" w:type="dxa"/>
             <w:vAlign w:val="center"/>
           </w:tcPr>
@@ -2645,7 +2767,7 @@
           </w:tcPr>
           <w:p>
             <w:pPr>
-              <w:cnfStyle w:val="000000000000"/>
+              <w:cnfStyle w:val="000000000000" w:firstRow="0" w:lastRow="0" w:firstColumn="0" w:lastColumn="0" w:oddVBand="0" w:evenVBand="0" w:oddHBand="0" w:evenHBand="0" w:firstRowFirstColumn="0" w:firstRowLastColumn="0" w:lastRowFirstColumn="0" w:lastRowLastColumn="0"/>
               <w:rPr>
                 <w:rFonts w:ascii="Courier New" w:hAnsi="Courier New" w:cs="Courier New"/>
                 <w:sz w:val="20"/>
@@ -2661,7 +2783,7 @@
           </w:p>
           <w:p>
             <w:pPr>
-              <w:cnfStyle w:val="000000000000"/>
+              <w:cnfStyle w:val="000000000000" w:firstRow="0" w:lastRow="0" w:firstColumn="0" w:lastColumn="0" w:oddVBand="0" w:evenVBand="0" w:oddHBand="0" w:evenHBand="0" w:firstRowFirstColumn="0" w:firstRowLastColumn="0" w:lastRowFirstColumn="0" w:lastRowLastColumn="0"/>
               <w:rPr>
                 <w:rFonts w:ascii="Courier New" w:hAnsi="Courier New" w:cs="Courier New"/>
                 <w:sz w:val="20"/>
@@ -2677,7 +2799,7 @@
           </w:p>
           <w:p>
             <w:pPr>
-              <w:cnfStyle w:val="000000000000"/>
+              <w:cnfStyle w:val="000000000000" w:firstRow="0" w:lastRow="0" w:firstColumn="0" w:lastColumn="0" w:oddVBand="0" w:evenVBand="0" w:oddHBand="0" w:evenHBand="0" w:firstRowFirstColumn="0" w:firstRowLastColumn="0" w:lastRowFirstColumn="0" w:lastRowLastColumn="0"/>
               <w:rPr>
                 <w:rFonts w:ascii="Courier New" w:hAnsi="Courier New" w:cs="Courier New"/>
                 <w:sz w:val="20"/>
@@ -2693,7 +2815,7 @@
           </w:p>
           <w:p>
             <w:pPr>
-              <w:cnfStyle w:val="000000000000"/>
+              <w:cnfStyle w:val="000000000000" w:firstRow="0" w:lastRow="0" w:firstColumn="0" w:lastColumn="0" w:oddVBand="0" w:evenVBand="0" w:oddHBand="0" w:evenHBand="0" w:firstRowFirstColumn="0" w:firstRowLastColumn="0" w:lastRowFirstColumn="0" w:lastRowLastColumn="0"/>
               <w:rPr>
                 <w:rFonts w:ascii="Courier New" w:hAnsi="Courier New" w:cs="Courier New"/>
                 <w:sz w:val="20"/>
@@ -2709,7 +2831,7 @@
           </w:p>
           <w:p>
             <w:pPr>
-              <w:cnfStyle w:val="000000000000"/>
+              <w:cnfStyle w:val="000000000000" w:firstRow="0" w:lastRow="0" w:firstColumn="0" w:lastColumn="0" w:oddVBand="0" w:evenVBand="0" w:oddHBand="0" w:evenHBand="0" w:firstRowFirstColumn="0" w:firstRowLastColumn="0" w:lastRowFirstColumn="0" w:lastRowLastColumn="0"/>
               <w:rPr>
                 <w:rFonts w:ascii="Courier New" w:hAnsi="Courier New" w:cs="Courier New"/>
                 <w:sz w:val="20"/>
@@ -2725,7 +2847,7 @@
           </w:p>
           <w:p>
             <w:pPr>
-              <w:cnfStyle w:val="000000000000"/>
+              <w:cnfStyle w:val="000000000000" w:firstRow="0" w:lastRow="0" w:firstColumn="0" w:lastColumn="0" w:oddVBand="0" w:evenVBand="0" w:oddHBand="0" w:evenHBand="0" w:firstRowFirstColumn="0" w:firstRowLastColumn="0" w:lastRowFirstColumn="0" w:lastRowLastColumn="0"/>
               <w:rPr>
                 <w:rFonts w:ascii="Courier New" w:hAnsi="Courier New" w:cs="Courier New"/>
                 <w:sz w:val="20"/>
@@ -2741,7 +2863,7 @@
           </w:p>
           <w:p>
             <w:pPr>
-              <w:cnfStyle w:val="000000000000"/>
+              <w:cnfStyle w:val="000000000000" w:firstRow="0" w:lastRow="0" w:firstColumn="0" w:lastColumn="0" w:oddVBand="0" w:evenVBand="0" w:oddHBand="0" w:evenHBand="0" w:firstRowFirstColumn="0" w:firstRowLastColumn="0" w:lastRowFirstColumn="0" w:lastRowLastColumn="0"/>
               <w:rPr>
                 <w:rFonts w:ascii="Courier New" w:hAnsi="Courier New" w:cs="Courier New"/>
                 <w:sz w:val="20"/>
@@ -2757,7 +2879,7 @@
           </w:p>
           <w:p>
             <w:pPr>
-              <w:cnfStyle w:val="000000000000"/>
+              <w:cnfStyle w:val="000000000000" w:firstRow="0" w:lastRow="0" w:firstColumn="0" w:lastColumn="0" w:oddVBand="0" w:evenVBand="0" w:oddHBand="0" w:evenHBand="0" w:firstRowFirstColumn="0" w:firstRowLastColumn="0" w:lastRowFirstColumn="0" w:lastRowLastColumn="0"/>
               <w:rPr>
                 <w:rFonts w:ascii="Courier New" w:hAnsi="Courier New" w:cs="Courier New"/>
                 <w:sz w:val="20"/>
@@ -2775,12 +2897,12 @@
       </w:tr>
       <w:tr>
         <w:trPr>
-          <w:cnfStyle w:val="000000100000"/>
+          <w:cnfStyle w:val="000000100000" w:firstRow="0" w:lastRow="0" w:firstColumn="0" w:lastColumn="0" w:oddVBand="0" w:evenVBand="0" w:oddHBand="1" w:evenHBand="0" w:firstRowFirstColumn="0" w:firstRowLastColumn="0" w:lastRowFirstColumn="0" w:lastRowLastColumn="0"/>
           <w:trHeight w:val="454"/>
         </w:trPr>
         <w:tc>
           <w:tcPr>
-            <w:cnfStyle w:val="001000000000"/>
+            <w:cnfStyle w:val="001000000000" w:firstRow="0" w:lastRow="0" w:firstColumn="1" w:lastColumn="0" w:oddVBand="0" w:evenVBand="0" w:oddHBand="0" w:evenHBand="0" w:firstRowFirstColumn="0" w:firstRowLastColumn="0" w:lastRowFirstColumn="0" w:lastRowLastColumn="0"/>
             <w:tcW w:w="2093" w:type="dxa"/>
             <w:shd w:val="clear" w:color="auto" w:fill="92CDDC" w:themeFill="accent5" w:themeFillTint="99"/>
             <w:vAlign w:val="center"/>
@@ -2802,7 +2924,7 @@
           <w:p>
             <w:pPr>
               <w:jc w:val="right"/>
-              <w:cnfStyle w:val="000000100000"/>
+              <w:cnfStyle w:val="000000100000" w:firstRow="0" w:lastRow="0" w:firstColumn="0" w:lastColumn="0" w:oddVBand="0" w:evenVBand="0" w:oddHBand="1" w:evenHBand="0" w:firstRowFirstColumn="0" w:firstRowLastColumn="0" w:lastRowFirstColumn="0" w:lastRowLastColumn="0"/>
               <w:rPr>
                 <w:rFonts w:ascii="Courier New" w:hAnsi="Courier New" w:cs="Courier New"/>
                 <w:i/>
@@ -2829,7 +2951,7 @@
         </w:trPr>
         <w:tc>
           <w:tcPr>
-            <w:cnfStyle w:val="001000000000"/>
+            <w:cnfStyle w:val="001000000000" w:firstRow="0" w:lastRow="0" w:firstColumn="1" w:lastColumn="0" w:oddVBand="0" w:evenVBand="0" w:oddHBand="0" w:evenHBand="0" w:firstRowFirstColumn="0" w:firstRowLastColumn="0" w:lastRowFirstColumn="0" w:lastRowLastColumn="0"/>
             <w:tcW w:w="2093" w:type="dxa"/>
             <w:vAlign w:val="center"/>
           </w:tcPr>
@@ -2851,7 +2973,7 @@
           </w:tcPr>
           <w:p>
             <w:pPr>
-              <w:cnfStyle w:val="000000000000"/>
+              <w:cnfStyle w:val="000000000000" w:firstRow="0" w:lastRow="0" w:firstColumn="0" w:lastColumn="0" w:oddVBand="0" w:evenVBand="0" w:oddHBand="0" w:evenHBand="0" w:firstRowFirstColumn="0" w:firstRowLastColumn="0" w:lastRowFirstColumn="0" w:lastRowLastColumn="0"/>
               <w:rPr>
                 <w:rFonts w:ascii="Courier New" w:hAnsi="Courier New" w:cs="Courier New"/>
               </w:rPr>
@@ -2896,9 +3018,9 @@
     </w:p>
     <w:tbl>
       <w:tblPr>
-        <w:tblStyle w:val="MediumShading2-Accent5"/>
+        <w:tblStyle w:val="Sombreadomedio2-nfasis5"/>
         <w:tblW w:w="0" w:type="auto"/>
-        <w:tblLook w:val="04A0"/>
+        <w:tblLook w:val="04A0" w:firstRow="1" w:lastRow="0" w:firstColumn="1" w:lastColumn="0" w:noHBand="0" w:noVBand="1"/>
       </w:tblPr>
       <w:tblGrid>
         <w:gridCol w:w="2093"/>
@@ -2906,12 +3028,12 @@
       </w:tblGrid>
       <w:tr>
         <w:trPr>
-          <w:cnfStyle w:val="100000000000"/>
+          <w:cnfStyle w:val="100000000000" w:firstRow="1" w:lastRow="0" w:firstColumn="0" w:lastColumn="0" w:oddVBand="0" w:evenVBand="0" w:oddHBand="0" w:evenHBand="0" w:firstRowFirstColumn="0" w:firstRowLastColumn="0" w:lastRowFirstColumn="0" w:lastRowLastColumn="0"/>
           <w:trHeight w:val="381"/>
         </w:trPr>
         <w:tc>
           <w:tcPr>
-            <w:cnfStyle w:val="001000000100"/>
+            <w:cnfStyle w:val="001000000100" w:firstRow="0" w:lastRow="0" w:firstColumn="1" w:lastColumn="0" w:oddVBand="0" w:evenVBand="0" w:oddHBand="0" w:evenHBand="0" w:firstRowFirstColumn="1" w:firstRowLastColumn="0" w:lastRowFirstColumn="0" w:lastRowLastColumn="0"/>
             <w:tcW w:w="2093" w:type="dxa"/>
             <w:vAlign w:val="center"/>
           </w:tcPr>
@@ -2920,6 +3042,7 @@
               <w:jc w:val="center"/>
             </w:pPr>
             <w:r>
+              <w:lastRenderedPageBreak/>
               <w:t>Caso de Prueba</w:t>
             </w:r>
           </w:p>
@@ -2932,7 +3055,7 @@
           <w:p>
             <w:pPr>
               <w:jc w:val="right"/>
-              <w:cnfStyle w:val="100000000000"/>
+              <w:cnfStyle w:val="100000000000" w:firstRow="1" w:lastRow="0" w:firstColumn="0" w:lastColumn="0" w:oddVBand="0" w:evenVBand="0" w:oddHBand="0" w:evenHBand="0" w:firstRowFirstColumn="0" w:firstRowLastColumn="0" w:lastRowFirstColumn="0" w:lastRowLastColumn="0"/>
             </w:pPr>
             <w:r>
               <w:t>05</w:t>
@@ -2942,11 +3065,11 @@
       </w:tr>
       <w:tr>
         <w:trPr>
-          <w:cnfStyle w:val="000000100000"/>
+          <w:cnfStyle w:val="000000100000" w:firstRow="0" w:lastRow="0" w:firstColumn="0" w:lastColumn="0" w:oddVBand="0" w:evenVBand="0" w:oddHBand="1" w:evenHBand="0" w:firstRowFirstColumn="0" w:firstRowLastColumn="0" w:lastRowFirstColumn="0" w:lastRowLastColumn="0"/>
         </w:trPr>
         <w:tc>
           <w:tcPr>
-            <w:cnfStyle w:val="001000000000"/>
+            <w:cnfStyle w:val="001000000000" w:firstRow="0" w:lastRow="0" w:firstColumn="1" w:lastColumn="0" w:oddVBand="0" w:evenVBand="0" w:oddHBand="0" w:evenHBand="0" w:firstRowFirstColumn="0" w:firstRowLastColumn="0" w:lastRowFirstColumn="0" w:lastRowLastColumn="0"/>
             <w:tcW w:w="9886" w:type="dxa"/>
             <w:gridSpan w:val="2"/>
           </w:tcPr>
@@ -2959,7 +3082,7 @@
         </w:trPr>
         <w:tc>
           <w:tcPr>
-            <w:cnfStyle w:val="001000000000"/>
+            <w:cnfStyle w:val="001000000000" w:firstRow="0" w:lastRow="0" w:firstColumn="1" w:lastColumn="0" w:oddVBand="0" w:evenVBand="0" w:oddHBand="0" w:evenHBand="0" w:firstRowFirstColumn="0" w:firstRowLastColumn="0" w:lastRowFirstColumn="0" w:lastRowLastColumn="0"/>
             <w:tcW w:w="2093" w:type="dxa"/>
             <w:vAlign w:val="center"/>
           </w:tcPr>
@@ -2979,40 +3102,28 @@
           </w:tcPr>
           <w:p>
             <w:pPr>
-              <w:cnfStyle w:val="000000000000"/>
+              <w:cnfStyle w:val="000000000000" w:firstRow="0" w:lastRow="0" w:firstColumn="0" w:lastColumn="0" w:oddVBand="0" w:evenVBand="0" w:oddHBand="0" w:evenHBand="0" w:firstRowFirstColumn="0" w:firstRowLastColumn="0" w:lastRowFirstColumn="0" w:lastRowLastColumn="0"/>
               <w:rPr>
                 <w:b/>
               </w:rPr>
             </w:pPr>
             <w:r>
-              <w:t>Dos</w:t>
-            </w:r>
-            <w:r>
-              <w:t xml:space="preserve"> vendedora</w:t>
-            </w:r>
-            <w:r>
-              <w:t>s</w:t>
-            </w:r>
-            <w:r>
-              <w:t xml:space="preserve">, </w:t>
-            </w:r>
-            <w:r>
-              <w:t>no hay ganadoras (ventas nulas)</w:t>
-            </w:r>
-            <w:r>
-              <w:t>.</w:t>
+              <w:t>04_dos_vendedoras_todas_las_ventas_en_cero</w:t>
+            </w:r>
+            <w:r>
+              <w:t>.in</w:t>
             </w:r>
           </w:p>
         </w:tc>
       </w:tr>
       <w:tr>
         <w:trPr>
-          <w:cnfStyle w:val="000000100000"/>
+          <w:cnfStyle w:val="000000100000" w:firstRow="0" w:lastRow="0" w:firstColumn="0" w:lastColumn="0" w:oddVBand="0" w:evenVBand="0" w:oddHBand="1" w:evenHBand="0" w:firstRowFirstColumn="0" w:firstRowLastColumn="0" w:lastRowFirstColumn="0" w:lastRowLastColumn="0"/>
           <w:trHeight w:val="454"/>
         </w:trPr>
         <w:tc>
           <w:tcPr>
-            <w:cnfStyle w:val="001000000000"/>
+            <w:cnfStyle w:val="001000000000" w:firstRow="0" w:lastRow="0" w:firstColumn="1" w:lastColumn="0" w:oddVBand="0" w:evenVBand="0" w:oddHBand="0" w:evenHBand="0" w:firstRowFirstColumn="0" w:firstRowLastColumn="0" w:lastRowFirstColumn="0" w:lastRowLastColumn="0"/>
             <w:tcW w:w="2093" w:type="dxa"/>
             <w:shd w:val="clear" w:color="auto" w:fill="92CDDC" w:themeFill="accent5" w:themeFillTint="99"/>
             <w:vAlign w:val="center"/>
@@ -3033,7 +3144,7 @@
           </w:tcPr>
           <w:p>
             <w:pPr>
-              <w:cnfStyle w:val="000000100000"/>
+              <w:cnfStyle w:val="000000100000" w:firstRow="0" w:lastRow="0" w:firstColumn="0" w:lastColumn="0" w:oddVBand="0" w:evenVBand="0" w:oddHBand="1" w:evenHBand="0" w:firstRowFirstColumn="0" w:firstRowLastColumn="0" w:lastRowFirstColumn="0" w:lastRowLastColumn="0"/>
             </w:pPr>
             <w:r>
               <w:t>Derivada del análisis.</w:t>
@@ -3047,7 +3158,7 @@
         </w:trPr>
         <w:tc>
           <w:tcPr>
-            <w:cnfStyle w:val="001000000000"/>
+            <w:cnfStyle w:val="001000000000" w:firstRow="0" w:lastRow="0" w:firstColumn="1" w:lastColumn="0" w:oddVBand="0" w:evenVBand="0" w:oddHBand="0" w:evenHBand="0" w:firstRowFirstColumn="0" w:firstRowLastColumn="0" w:lastRowFirstColumn="0" w:lastRowLastColumn="0"/>
             <w:tcW w:w="2093" w:type="dxa"/>
             <w:vAlign w:val="center"/>
           </w:tcPr>
@@ -3068,7 +3179,7 @@
           <w:p>
             <w:pPr>
               <w:jc w:val="both"/>
-              <w:cnfStyle w:val="000000000000"/>
+              <w:cnfStyle w:val="000000000000" w:firstRow="0" w:lastRow="0" w:firstColumn="0" w:lastColumn="0" w:oddVBand="0" w:evenVBand="0" w:oddHBand="0" w:evenHBand="0" w:firstRowFirstColumn="0" w:firstRowLastColumn="0" w:lastRowFirstColumn="0" w:lastRowLastColumn="0"/>
               <w:rPr>
                 <w:b/>
               </w:rPr>
@@ -3096,12 +3207,12 @@
       </w:tr>
       <w:tr>
         <w:trPr>
-          <w:cnfStyle w:val="000000100000"/>
+          <w:cnfStyle w:val="000000100000" w:firstRow="0" w:lastRow="0" w:firstColumn="0" w:lastColumn="0" w:oddVBand="0" w:evenVBand="0" w:oddHBand="1" w:evenHBand="0" w:firstRowFirstColumn="0" w:firstRowLastColumn="0" w:lastRowFirstColumn="0" w:lastRowLastColumn="0"/>
           <w:trHeight w:val="454"/>
         </w:trPr>
         <w:tc>
           <w:tcPr>
-            <w:cnfStyle w:val="001000000000"/>
+            <w:cnfStyle w:val="001000000000" w:firstRow="0" w:lastRow="0" w:firstColumn="1" w:lastColumn="0" w:oddVBand="0" w:evenVBand="0" w:oddHBand="0" w:evenHBand="0" w:firstRowFirstColumn="0" w:firstRowLastColumn="0" w:lastRowFirstColumn="0" w:lastRowLastColumn="0"/>
             <w:tcW w:w="2093" w:type="dxa"/>
             <w:shd w:val="clear" w:color="auto" w:fill="92CDDC" w:themeFill="accent5" w:themeFillTint="99"/>
             <w:vAlign w:val="center"/>
@@ -3123,7 +3234,7 @@
           <w:p>
             <w:pPr>
               <w:jc w:val="right"/>
-              <w:cnfStyle w:val="000000100000"/>
+              <w:cnfStyle w:val="000000100000" w:firstRow="0" w:lastRow="0" w:firstColumn="0" w:lastColumn="0" w:oddVBand="0" w:evenVBand="0" w:oddHBand="1" w:evenHBand="0" w:firstRowFirstColumn="0" w:firstRowLastColumn="0" w:lastRowFirstColumn="0" w:lastRowLastColumn="0"/>
               <w:rPr>
                 <w:rFonts w:ascii="Courier New" w:hAnsi="Courier New" w:cs="Courier New"/>
                 <w:i/>
@@ -3146,15 +3257,15 @@
               <w:rPr>
                 <w:i/>
               </w:rPr>
-              <w:t>out</w:t>
-            </w:r>
-          </w:p>
-        </w:tc>
-      </w:tr>
-      <w:tr>
-        <w:tc>
-          <w:tcPr>
-            <w:cnfStyle w:val="001000000000"/>
+              <w:t>in</w:t>
+            </w:r>
+          </w:p>
+        </w:tc>
+      </w:tr>
+      <w:tr>
+        <w:tc>
+          <w:tcPr>
+            <w:cnfStyle w:val="001000000000" w:firstRow="0" w:lastRow="0" w:firstColumn="1" w:lastColumn="0" w:oddVBand="0" w:evenVBand="0" w:oddHBand="0" w:evenHBand="0" w:firstRowFirstColumn="0" w:firstRowLastColumn="0" w:lastRowFirstColumn="0" w:lastRowLastColumn="0"/>
             <w:tcW w:w="2093" w:type="dxa"/>
             <w:vAlign w:val="center"/>
           </w:tcPr>
@@ -3178,7 +3289,7 @@
           </w:tcPr>
           <w:p>
             <w:pPr>
-              <w:cnfStyle w:val="000000000000"/>
+              <w:cnfStyle w:val="000000000000" w:firstRow="0" w:lastRow="0" w:firstColumn="0" w:lastColumn="0" w:oddVBand="0" w:evenVBand="0" w:oddHBand="0" w:evenHBand="0" w:firstRowFirstColumn="0" w:firstRowLastColumn="0" w:lastRowFirstColumn="0" w:lastRowLastColumn="0"/>
               <w:rPr>
                 <w:rFonts w:ascii="Courier New" w:hAnsi="Courier New" w:cs="Courier New"/>
                 <w:sz w:val="20"/>
@@ -3194,7 +3305,7 @@
           </w:p>
           <w:p>
             <w:pPr>
-              <w:cnfStyle w:val="000000000000"/>
+              <w:cnfStyle w:val="000000000000" w:firstRow="0" w:lastRow="0" w:firstColumn="0" w:lastColumn="0" w:oddVBand="0" w:evenVBand="0" w:oddHBand="0" w:evenHBand="0" w:firstRowFirstColumn="0" w:firstRowLastColumn="0" w:lastRowFirstColumn="0" w:lastRowLastColumn="0"/>
               <w:rPr>
                 <w:rFonts w:ascii="Courier New" w:hAnsi="Courier New" w:cs="Courier New"/>
                 <w:sz w:val="20"/>
@@ -3210,7 +3321,7 @@
           </w:p>
           <w:p>
             <w:pPr>
-              <w:cnfStyle w:val="000000000000"/>
+              <w:cnfStyle w:val="000000000000" w:firstRow="0" w:lastRow="0" w:firstColumn="0" w:lastColumn="0" w:oddVBand="0" w:evenVBand="0" w:oddHBand="0" w:evenHBand="0" w:firstRowFirstColumn="0" w:firstRowLastColumn="0" w:lastRowFirstColumn="0" w:lastRowLastColumn="0"/>
               <w:rPr>
                 <w:rFonts w:ascii="Courier New" w:hAnsi="Courier New" w:cs="Courier New"/>
                 <w:sz w:val="20"/>
@@ -3226,7 +3337,7 @@
           </w:p>
           <w:p>
             <w:pPr>
-              <w:cnfStyle w:val="000000000000"/>
+              <w:cnfStyle w:val="000000000000" w:firstRow="0" w:lastRow="0" w:firstColumn="0" w:lastColumn="0" w:oddVBand="0" w:evenVBand="0" w:oddHBand="0" w:evenHBand="0" w:firstRowFirstColumn="0" w:firstRowLastColumn="0" w:lastRowFirstColumn="0" w:lastRowLastColumn="0"/>
               <w:rPr>
                 <w:rFonts w:ascii="Courier New" w:hAnsi="Courier New" w:cs="Courier New"/>
                 <w:sz w:val="20"/>
@@ -3242,7 +3353,7 @@
           </w:p>
           <w:p>
             <w:pPr>
-              <w:cnfStyle w:val="000000000000"/>
+              <w:cnfStyle w:val="000000000000" w:firstRow="0" w:lastRow="0" w:firstColumn="0" w:lastColumn="0" w:oddVBand="0" w:evenVBand="0" w:oddHBand="0" w:evenHBand="0" w:firstRowFirstColumn="0" w:firstRowLastColumn="0" w:lastRowFirstColumn="0" w:lastRowLastColumn="0"/>
               <w:rPr>
                 <w:rFonts w:ascii="Courier New" w:hAnsi="Courier New" w:cs="Courier New"/>
                 <w:sz w:val="20"/>
@@ -3258,7 +3369,7 @@
           </w:p>
           <w:p>
             <w:pPr>
-              <w:cnfStyle w:val="000000000000"/>
+              <w:cnfStyle w:val="000000000000" w:firstRow="0" w:lastRow="0" w:firstColumn="0" w:lastColumn="0" w:oddVBand="0" w:evenVBand="0" w:oddHBand="0" w:evenHBand="0" w:firstRowFirstColumn="0" w:firstRowLastColumn="0" w:lastRowFirstColumn="0" w:lastRowLastColumn="0"/>
               <w:rPr>
                 <w:rFonts w:ascii="Courier New" w:hAnsi="Courier New" w:cs="Courier New"/>
                 <w:sz w:val="20"/>
@@ -3274,7 +3385,7 @@
           </w:p>
           <w:p>
             <w:pPr>
-              <w:cnfStyle w:val="000000000000"/>
+              <w:cnfStyle w:val="000000000000" w:firstRow="0" w:lastRow="0" w:firstColumn="0" w:lastColumn="0" w:oddVBand="0" w:evenVBand="0" w:oddHBand="0" w:evenHBand="0" w:firstRowFirstColumn="0" w:firstRowLastColumn="0" w:lastRowFirstColumn="0" w:lastRowLastColumn="0"/>
               <w:rPr>
                 <w:rFonts w:ascii="Courier New" w:hAnsi="Courier New" w:cs="Courier New"/>
                 <w:sz w:val="20"/>
@@ -3290,7 +3401,7 @@
           </w:p>
           <w:p>
             <w:pPr>
-              <w:cnfStyle w:val="000000000000"/>
+              <w:cnfStyle w:val="000000000000" w:firstRow="0" w:lastRow="0" w:firstColumn="0" w:lastColumn="0" w:oddVBand="0" w:evenVBand="0" w:oddHBand="0" w:evenHBand="0" w:firstRowFirstColumn="0" w:firstRowLastColumn="0" w:lastRowFirstColumn="0" w:lastRowLastColumn="0"/>
               <w:rPr>
                 <w:rFonts w:ascii="Courier New" w:hAnsi="Courier New" w:cs="Courier New"/>
                 <w:sz w:val="20"/>
@@ -3308,12 +3419,12 @@
       </w:tr>
       <w:tr>
         <w:trPr>
-          <w:cnfStyle w:val="000000100000"/>
+          <w:cnfStyle w:val="000000100000" w:firstRow="0" w:lastRow="0" w:firstColumn="0" w:lastColumn="0" w:oddVBand="0" w:evenVBand="0" w:oddHBand="1" w:evenHBand="0" w:firstRowFirstColumn="0" w:firstRowLastColumn="0" w:lastRowFirstColumn="0" w:lastRowLastColumn="0"/>
           <w:trHeight w:val="454"/>
         </w:trPr>
         <w:tc>
           <w:tcPr>
-            <w:cnfStyle w:val="001000000000"/>
+            <w:cnfStyle w:val="001000000000" w:firstRow="0" w:lastRow="0" w:firstColumn="1" w:lastColumn="0" w:oddVBand="0" w:evenVBand="0" w:oddHBand="0" w:evenHBand="0" w:firstRowFirstColumn="0" w:firstRowLastColumn="0" w:lastRowFirstColumn="0" w:lastRowLastColumn="0"/>
             <w:tcW w:w="2093" w:type="dxa"/>
             <w:shd w:val="clear" w:color="auto" w:fill="92CDDC" w:themeFill="accent5" w:themeFillTint="99"/>
             <w:vAlign w:val="center"/>
@@ -3335,7 +3446,7 @@
           <w:p>
             <w:pPr>
               <w:jc w:val="right"/>
-              <w:cnfStyle w:val="000000100000"/>
+              <w:cnfStyle w:val="000000100000" w:firstRow="0" w:lastRow="0" w:firstColumn="0" w:lastColumn="0" w:oddVBand="0" w:evenVBand="0" w:oddHBand="1" w:evenHBand="0" w:firstRowFirstColumn="0" w:firstRowLastColumn="0" w:lastRowFirstColumn="0" w:lastRowLastColumn="0"/>
               <w:rPr>
                 <w:rFonts w:ascii="Courier New" w:hAnsi="Courier New" w:cs="Courier New"/>
                 <w:i/>
@@ -3368,7 +3479,7 @@
         </w:trPr>
         <w:tc>
           <w:tcPr>
-            <w:cnfStyle w:val="001000000000"/>
+            <w:cnfStyle w:val="001000000000" w:firstRow="0" w:lastRow="0" w:firstColumn="1" w:lastColumn="0" w:oddVBand="0" w:evenVBand="0" w:oddHBand="0" w:evenHBand="0" w:firstRowFirstColumn="0" w:firstRowLastColumn="0" w:lastRowFirstColumn="0" w:lastRowLastColumn="0"/>
             <w:tcW w:w="2093" w:type="dxa"/>
             <w:vAlign w:val="center"/>
           </w:tcPr>
@@ -3390,7 +3501,7 @@
           </w:tcPr>
           <w:p>
             <w:pPr>
-              <w:cnfStyle w:val="000000000000"/>
+              <w:cnfStyle w:val="000000000000" w:firstRow="0" w:lastRow="0" w:firstColumn="0" w:lastColumn="0" w:oddVBand="0" w:evenVBand="0" w:oddHBand="0" w:evenHBand="0" w:firstRowFirstColumn="0" w:firstRowLastColumn="0" w:lastRowFirstColumn="0" w:lastRowLastColumn="0"/>
               <w:rPr>
                 <w:rFonts w:ascii="Courier New" w:hAnsi="Courier New" w:cs="Courier New"/>
               </w:rPr>
@@ -3435,22 +3546,22 @@
     </w:p>
     <w:tbl>
       <w:tblPr>
-        <w:tblStyle w:val="MediumShading2-Accent5"/>
+        <w:tblStyle w:val="Sombreadomedio2-nfasis5"/>
         <w:tblW w:w="0" w:type="auto"/>
-        <w:tblLook w:val="04A0"/>
+        <w:tblLook w:val="04A0" w:firstRow="1" w:lastRow="0" w:firstColumn="1" w:lastColumn="0" w:noHBand="0" w:noVBand="1"/>
       </w:tblPr>
       <w:tblGrid>
         <w:gridCol w:w="2093"/>
-        <w:gridCol w:w="7793"/>
+        <w:gridCol w:w="7869"/>
       </w:tblGrid>
       <w:tr>
         <w:trPr>
-          <w:cnfStyle w:val="100000000000"/>
+          <w:cnfStyle w:val="100000000000" w:firstRow="1" w:lastRow="0" w:firstColumn="0" w:lastColumn="0" w:oddVBand="0" w:evenVBand="0" w:oddHBand="0" w:evenHBand="0" w:firstRowFirstColumn="0" w:firstRowLastColumn="0" w:lastRowFirstColumn="0" w:lastRowLastColumn="0"/>
           <w:trHeight w:val="381"/>
         </w:trPr>
         <w:tc>
           <w:tcPr>
-            <w:cnfStyle w:val="001000000100"/>
+            <w:cnfStyle w:val="001000000100" w:firstRow="0" w:lastRow="0" w:firstColumn="1" w:lastColumn="0" w:oddVBand="0" w:evenVBand="0" w:oddHBand="0" w:evenHBand="0" w:firstRowFirstColumn="1" w:firstRowLastColumn="0" w:lastRowFirstColumn="0" w:lastRowLastColumn="0"/>
             <w:tcW w:w="2093" w:type="dxa"/>
             <w:vAlign w:val="center"/>
           </w:tcPr>
@@ -3461,6 +3572,7 @@
             <w:bookmarkStart w:id="0" w:name="Caso6"/>
             <w:bookmarkEnd w:id="0"/>
             <w:r>
+              <w:lastRenderedPageBreak/>
               <w:t>Caso de Prueba</w:t>
             </w:r>
           </w:p>
@@ -3473,7 +3585,7 @@
           <w:p>
             <w:pPr>
               <w:jc w:val="right"/>
-              <w:cnfStyle w:val="100000000000"/>
+              <w:cnfStyle w:val="100000000000" w:firstRow="1" w:lastRow="0" w:firstColumn="0" w:lastColumn="0" w:oddVBand="0" w:evenVBand="0" w:oddHBand="0" w:evenHBand="0" w:firstRowFirstColumn="0" w:firstRowLastColumn="0" w:lastRowFirstColumn="0" w:lastRowLastColumn="0"/>
             </w:pPr>
             <w:r>
               <w:t>06</w:t>
@@ -3483,11 +3595,11 @@
       </w:tr>
       <w:tr>
         <w:trPr>
-          <w:cnfStyle w:val="000000100000"/>
+          <w:cnfStyle w:val="000000100000" w:firstRow="0" w:lastRow="0" w:firstColumn="0" w:lastColumn="0" w:oddVBand="0" w:evenVBand="0" w:oddHBand="1" w:evenHBand="0" w:firstRowFirstColumn="0" w:firstRowLastColumn="0" w:lastRowFirstColumn="0" w:lastRowLastColumn="0"/>
         </w:trPr>
         <w:tc>
           <w:tcPr>
-            <w:cnfStyle w:val="001000000000"/>
+            <w:cnfStyle w:val="001000000000" w:firstRow="0" w:lastRow="0" w:firstColumn="1" w:lastColumn="0" w:oddVBand="0" w:evenVBand="0" w:oddHBand="0" w:evenHBand="0" w:firstRowFirstColumn="0" w:firstRowLastColumn="0" w:lastRowFirstColumn="0" w:lastRowLastColumn="0"/>
             <w:tcW w:w="9886" w:type="dxa"/>
             <w:gridSpan w:val="2"/>
           </w:tcPr>
@@ -3500,7 +3612,7 @@
         </w:trPr>
         <w:tc>
           <w:tcPr>
-            <w:cnfStyle w:val="001000000000"/>
+            <w:cnfStyle w:val="001000000000" w:firstRow="0" w:lastRow="0" w:firstColumn="1" w:lastColumn="0" w:oddVBand="0" w:evenVBand="0" w:oddHBand="0" w:evenHBand="0" w:firstRowFirstColumn="0" w:firstRowLastColumn="0" w:lastRowFirstColumn="0" w:lastRowLastColumn="0"/>
             <w:tcW w:w="2093" w:type="dxa"/>
             <w:vAlign w:val="center"/>
           </w:tcPr>
@@ -3520,43 +3632,31 @@
           </w:tcPr>
           <w:p>
             <w:pPr>
-              <w:cnfStyle w:val="000000000000"/>
+              <w:cnfStyle w:val="000000000000" w:firstRow="0" w:lastRow="0" w:firstColumn="0" w:lastColumn="0" w:oddVBand="0" w:evenVBand="0" w:oddHBand="0" w:evenHBand="0" w:firstRowFirstColumn="0" w:firstRowLastColumn="0" w:lastRowFirstColumn="0" w:lastRowLastColumn="0"/>
               <w:rPr>
                 <w:b/>
               </w:rPr>
             </w:pPr>
             <w:r>
-              <w:t>Cien</w:t>
-            </w:r>
-            <w:r>
-              <w:t xml:space="preserve"> vendedora</w:t>
-            </w:r>
-            <w:r>
-              <w:t>s</w:t>
-            </w:r>
-            <w:r>
-              <w:t xml:space="preserve">, </w:t>
-            </w:r>
-            <w:r>
-              <w:t xml:space="preserve">no </w:t>
-            </w:r>
-            <w:r>
-              <w:t>se puede desempatar</w:t>
-            </w:r>
-            <w:r>
-              <w:t>.</w:t>
+              <w:t>05_</w:t>
+            </w:r>
+            <w:r>
+              <w:t>FATIGA_</w:t>
+            </w:r>
+            <w:r>
+              <w:t>100_vendedoras_1000_ventas_cada_una_no_se_puede_desempatar</w:t>
             </w:r>
           </w:p>
         </w:tc>
       </w:tr>
       <w:tr>
         <w:trPr>
-          <w:cnfStyle w:val="000000100000"/>
+          <w:cnfStyle w:val="000000100000" w:firstRow="0" w:lastRow="0" w:firstColumn="0" w:lastColumn="0" w:oddVBand="0" w:evenVBand="0" w:oddHBand="1" w:evenHBand="0" w:firstRowFirstColumn="0" w:firstRowLastColumn="0" w:lastRowFirstColumn="0" w:lastRowLastColumn="0"/>
           <w:trHeight w:val="454"/>
         </w:trPr>
         <w:tc>
           <w:tcPr>
-            <w:cnfStyle w:val="001000000000"/>
+            <w:cnfStyle w:val="001000000000" w:firstRow="0" w:lastRow="0" w:firstColumn="1" w:lastColumn="0" w:oddVBand="0" w:evenVBand="0" w:oddHBand="0" w:evenHBand="0" w:firstRowFirstColumn="0" w:firstRowLastColumn="0" w:lastRowFirstColumn="0" w:lastRowLastColumn="0"/>
             <w:tcW w:w="2093" w:type="dxa"/>
             <w:shd w:val="clear" w:color="auto" w:fill="92CDDC" w:themeFill="accent5" w:themeFillTint="99"/>
             <w:vAlign w:val="center"/>
@@ -3577,7 +3677,7 @@
           </w:tcPr>
           <w:p>
             <w:pPr>
-              <w:cnfStyle w:val="000000100000"/>
+              <w:cnfStyle w:val="000000100000" w:firstRow="0" w:lastRow="0" w:firstColumn="0" w:lastColumn="0" w:oddVBand="0" w:evenVBand="0" w:oddHBand="1" w:evenHBand="0" w:firstRowFirstColumn="0" w:firstRowLastColumn="0" w:lastRowFirstColumn="0" w:lastRowLastColumn="0"/>
             </w:pPr>
             <w:r>
               <w:t>Fatiga.</w:t>
@@ -3591,7 +3691,7 @@
         </w:trPr>
         <w:tc>
           <w:tcPr>
-            <w:cnfStyle w:val="001000000000"/>
+            <w:cnfStyle w:val="001000000000" w:firstRow="0" w:lastRow="0" w:firstColumn="1" w:lastColumn="0" w:oddVBand="0" w:evenVBand="0" w:oddHBand="0" w:evenHBand="0" w:firstRowFirstColumn="0" w:firstRowLastColumn="0" w:lastRowFirstColumn="0" w:lastRowLastColumn="0"/>
             <w:tcW w:w="2093" w:type="dxa"/>
             <w:vAlign w:val="center"/>
           </w:tcPr>
@@ -3612,7 +3712,7 @@
           <w:p>
             <w:pPr>
               <w:jc w:val="both"/>
-              <w:cnfStyle w:val="000000000000"/>
+              <w:cnfStyle w:val="000000000000" w:firstRow="0" w:lastRow="0" w:firstColumn="0" w:lastColumn="0" w:oddVBand="0" w:evenVBand="0" w:oddHBand="0" w:evenHBand="0" w:firstRowFirstColumn="0" w:firstRowLastColumn="0" w:lastRowFirstColumn="0" w:lastRowLastColumn="0"/>
               <w:rPr>
                 <w:b/>
               </w:rPr>
@@ -3688,12 +3788,12 @@
       </w:tr>
       <w:tr>
         <w:trPr>
-          <w:cnfStyle w:val="000000100000"/>
+          <w:cnfStyle w:val="000000100000" w:firstRow="0" w:lastRow="0" w:firstColumn="0" w:lastColumn="0" w:oddVBand="0" w:evenVBand="0" w:oddHBand="1" w:evenHBand="0" w:firstRowFirstColumn="0" w:firstRowLastColumn="0" w:lastRowFirstColumn="0" w:lastRowLastColumn="0"/>
           <w:trHeight w:val="454"/>
         </w:trPr>
         <w:tc>
           <w:tcPr>
-            <w:cnfStyle w:val="001000000000"/>
+            <w:cnfStyle w:val="001000000000" w:firstRow="0" w:lastRow="0" w:firstColumn="1" w:lastColumn="0" w:oddVBand="0" w:evenVBand="0" w:oddHBand="0" w:evenHBand="0" w:firstRowFirstColumn="0" w:firstRowLastColumn="0" w:lastRowFirstColumn="0" w:lastRowLastColumn="0"/>
             <w:tcW w:w="2093" w:type="dxa"/>
             <w:shd w:val="clear" w:color="auto" w:fill="92CDDC" w:themeFill="accent5" w:themeFillTint="99"/>
             <w:vAlign w:val="center"/>
@@ -3715,7 +3815,7 @@
           <w:p>
             <w:pPr>
               <w:jc w:val="right"/>
-              <w:cnfStyle w:val="000000100000"/>
+              <w:cnfStyle w:val="000000100000" w:firstRow="0" w:lastRow="0" w:firstColumn="0" w:lastColumn="0" w:oddVBand="0" w:evenVBand="0" w:oddHBand="1" w:evenHBand="0" w:firstRowFirstColumn="0" w:firstRowLastColumn="0" w:lastRowFirstColumn="0" w:lastRowLastColumn="0"/>
               <w:rPr>
                 <w:rFonts w:ascii="Courier New" w:hAnsi="Courier New" w:cs="Courier New"/>
                 <w:i/>
@@ -3744,6 +3844,12 @@
               <w:rPr>
                 <w:i/>
               </w:rPr>
+              <w:t>FATIGA_</w:t>
+            </w:r>
+            <w:r>
+              <w:rPr>
+                <w:i/>
+              </w:rPr>
               <w:t>100</w:t>
             </w:r>
             <w:r>
@@ -3782,7 +3888,7 @@
       <w:tr>
         <w:tc>
           <w:tcPr>
-            <w:cnfStyle w:val="001000000000"/>
+            <w:cnfStyle w:val="001000000000" w:firstRow="0" w:lastRow="0" w:firstColumn="1" w:lastColumn="0" w:oddVBand="0" w:evenVBand="0" w:oddHBand="0" w:evenHBand="0" w:firstRowFirstColumn="0" w:firstRowLastColumn="0" w:lastRowFirstColumn="0" w:lastRowLastColumn="0"/>
             <w:tcW w:w="2093" w:type="dxa"/>
             <w:vAlign w:val="center"/>
           </w:tcPr>
@@ -3807,7 +3913,7 @@
           </w:tcPr>
           <w:p>
             <w:pPr>
-              <w:cnfStyle w:val="000000000000"/>
+              <w:cnfStyle w:val="000000000000" w:firstRow="0" w:lastRow="0" w:firstColumn="0" w:lastColumn="0" w:oddVBand="0" w:evenVBand="0" w:oddHBand="0" w:evenHBand="0" w:firstRowFirstColumn="0" w:firstRowLastColumn="0" w:lastRowFirstColumn="0" w:lastRowLastColumn="0"/>
               <w:rPr>
                 <w:rFonts w:cs="Courier New"/>
                 <w:sz w:val="20"/>
@@ -3827,12 +3933,12 @@
       </w:tr>
       <w:tr>
         <w:trPr>
-          <w:cnfStyle w:val="000000100000"/>
+          <w:cnfStyle w:val="000000100000" w:firstRow="0" w:lastRow="0" w:firstColumn="0" w:lastColumn="0" w:oddVBand="0" w:evenVBand="0" w:oddHBand="1" w:evenHBand="0" w:firstRowFirstColumn="0" w:firstRowLastColumn="0" w:lastRowFirstColumn="0" w:lastRowLastColumn="0"/>
           <w:trHeight w:val="454"/>
         </w:trPr>
         <w:tc>
           <w:tcPr>
-            <w:cnfStyle w:val="001000000000"/>
+            <w:cnfStyle w:val="001000000000" w:firstRow="0" w:lastRow="0" w:firstColumn="1" w:lastColumn="0" w:oddVBand="0" w:evenVBand="0" w:oddHBand="0" w:evenHBand="0" w:firstRowFirstColumn="0" w:firstRowLastColumn="0" w:lastRowFirstColumn="0" w:lastRowLastColumn="0"/>
             <w:tcW w:w="2093" w:type="dxa"/>
             <w:shd w:val="clear" w:color="auto" w:fill="92CDDC" w:themeFill="accent5" w:themeFillTint="99"/>
             <w:vAlign w:val="center"/>
@@ -3854,7 +3960,7 @@
           <w:p>
             <w:pPr>
               <w:jc w:val="right"/>
-              <w:cnfStyle w:val="000000100000"/>
+              <w:cnfStyle w:val="000000100000" w:firstRow="0" w:lastRow="0" w:firstColumn="0" w:lastColumn="0" w:oddVBand="0" w:evenVBand="0" w:oddHBand="1" w:evenHBand="0" w:firstRowFirstColumn="0" w:firstRowLastColumn="0" w:lastRowFirstColumn="0" w:lastRowLastColumn="0"/>
               <w:rPr>
                 <w:rFonts w:ascii="Courier New" w:hAnsi="Courier New" w:cs="Courier New"/>
                 <w:i/>
@@ -3877,6 +3983,12 @@
                 <w:i/>
               </w:rPr>
               <w:t>_</w:t>
+            </w:r>
+            <w:r>
+              <w:rPr>
+                <w:i/>
+              </w:rPr>
+              <w:t>FATIGA_</w:t>
             </w:r>
             <w:r>
               <w:rPr>
@@ -3923,7 +4035,7 @@
         </w:trPr>
         <w:tc>
           <w:tcPr>
-            <w:cnfStyle w:val="001000000000"/>
+            <w:cnfStyle w:val="001000000000" w:firstRow="0" w:lastRow="0" w:firstColumn="1" w:lastColumn="0" w:oddVBand="0" w:evenVBand="0" w:oddHBand="0" w:evenHBand="0" w:firstRowFirstColumn="0" w:firstRowLastColumn="0" w:lastRowFirstColumn="0" w:lastRowLastColumn="0"/>
             <w:tcW w:w="2093" w:type="dxa"/>
             <w:vAlign w:val="center"/>
           </w:tcPr>
@@ -3945,7 +4057,7 @@
           </w:tcPr>
           <w:p>
             <w:pPr>
-              <w:cnfStyle w:val="000000000000"/>
+              <w:cnfStyle w:val="000000000000" w:firstRow="0" w:lastRow="0" w:firstColumn="0" w:lastColumn="0" w:oddVBand="0" w:evenVBand="0" w:oddHBand="0" w:evenHBand="0" w:firstRowFirstColumn="0" w:firstRowLastColumn="0" w:lastRowFirstColumn="0" w:lastRowLastColumn="0"/>
               <w:rPr>
                 <w:rFonts w:ascii="Courier New" w:hAnsi="Courier New" w:cs="Courier New"/>
               </w:rPr>
@@ -3997,22 +4109,23 @@
     </w:p>
     <w:tbl>
       <w:tblPr>
-        <w:tblStyle w:val="MediumShading2-Accent5"/>
-        <w:tblW w:w="0" w:type="auto"/>
-        <w:tblLook w:val="04A0"/>
+        <w:tblStyle w:val="Sombreadomedio2-nfasis5"/>
+        <w:tblW w:w="10456" w:type="dxa"/>
+        <w:tblLayout w:type="fixed"/>
+        <w:tblLook w:val="04A0" w:firstRow="1" w:lastRow="0" w:firstColumn="1" w:lastColumn="0" w:noHBand="0" w:noVBand="1"/>
       </w:tblPr>
       <w:tblGrid>
         <w:gridCol w:w="2093"/>
-        <w:gridCol w:w="7793"/>
+        <w:gridCol w:w="8363"/>
       </w:tblGrid>
       <w:tr>
         <w:trPr>
-          <w:cnfStyle w:val="100000000000"/>
+          <w:cnfStyle w:val="100000000000" w:firstRow="1" w:lastRow="0" w:firstColumn="0" w:lastColumn="0" w:oddVBand="0" w:evenVBand="0" w:oddHBand="0" w:evenHBand="0" w:firstRowFirstColumn="0" w:firstRowLastColumn="0" w:lastRowFirstColumn="0" w:lastRowLastColumn="0"/>
           <w:trHeight w:val="381"/>
         </w:trPr>
         <w:tc>
           <w:tcPr>
-            <w:cnfStyle w:val="001000000100"/>
+            <w:cnfStyle w:val="001000000100" w:firstRow="0" w:lastRow="0" w:firstColumn="1" w:lastColumn="0" w:oddVBand="0" w:evenVBand="0" w:oddHBand="0" w:evenHBand="0" w:firstRowFirstColumn="1" w:firstRowLastColumn="0" w:lastRowFirstColumn="0" w:lastRowLastColumn="0"/>
             <w:tcW w:w="2093" w:type="dxa"/>
             <w:vAlign w:val="center"/>
           </w:tcPr>
@@ -4021,19 +4134,20 @@
               <w:jc w:val="center"/>
             </w:pPr>
             <w:r>
+              <w:lastRenderedPageBreak/>
               <w:t>Caso de Prueba</w:t>
             </w:r>
           </w:p>
         </w:tc>
         <w:tc>
           <w:tcPr>
-            <w:tcW w:w="7793" w:type="dxa"/>
-            <w:vAlign w:val="center"/>
-          </w:tcPr>
-          <w:p>
-            <w:pPr>
-              <w:jc w:val="right"/>
-              <w:cnfStyle w:val="100000000000"/>
+            <w:tcW w:w="8363" w:type="dxa"/>
+            <w:vAlign w:val="center"/>
+          </w:tcPr>
+          <w:p>
+            <w:pPr>
+              <w:jc w:val="right"/>
+              <w:cnfStyle w:val="100000000000" w:firstRow="1" w:lastRow="0" w:firstColumn="0" w:lastColumn="0" w:oddVBand="0" w:evenVBand="0" w:oddHBand="0" w:evenHBand="0" w:firstRowFirstColumn="0" w:firstRowLastColumn="0" w:lastRowFirstColumn="0" w:lastRowLastColumn="0"/>
             </w:pPr>
             <w:r>
               <w:t>07</w:t>
@@ -4043,12 +4157,12 @@
       </w:tr>
       <w:tr>
         <w:trPr>
-          <w:cnfStyle w:val="000000100000"/>
+          <w:cnfStyle w:val="000000100000" w:firstRow="0" w:lastRow="0" w:firstColumn="0" w:lastColumn="0" w:oddVBand="0" w:evenVBand="0" w:oddHBand="1" w:evenHBand="0" w:firstRowFirstColumn="0" w:firstRowLastColumn="0" w:lastRowFirstColumn="0" w:lastRowLastColumn="0"/>
         </w:trPr>
         <w:tc>
           <w:tcPr>
-            <w:cnfStyle w:val="001000000000"/>
-            <w:tcW w:w="9886" w:type="dxa"/>
+            <w:cnfStyle w:val="001000000000" w:firstRow="0" w:lastRow="0" w:firstColumn="1" w:lastColumn="0" w:oddVBand="0" w:evenVBand="0" w:oddHBand="0" w:evenHBand="0" w:firstRowFirstColumn="0" w:firstRowLastColumn="0" w:lastRowFirstColumn="0" w:lastRowLastColumn="0"/>
+            <w:tcW w:w="10456" w:type="dxa"/>
             <w:gridSpan w:val="2"/>
           </w:tcPr>
           <w:p/>
@@ -4060,7 +4174,7 @@
         </w:trPr>
         <w:tc>
           <w:tcPr>
-            <w:cnfStyle w:val="001000000000"/>
+            <w:cnfStyle w:val="001000000000" w:firstRow="0" w:lastRow="0" w:firstColumn="1" w:lastColumn="0" w:oddVBand="0" w:evenVBand="0" w:oddHBand="0" w:evenHBand="0" w:firstRowFirstColumn="0" w:firstRowLastColumn="0" w:lastRowFirstColumn="0" w:lastRowLastColumn="0"/>
             <w:tcW w:w="2093" w:type="dxa"/>
             <w:vAlign w:val="center"/>
           </w:tcPr>
@@ -4075,45 +4189,33 @@
         </w:tc>
         <w:tc>
           <w:tcPr>
-            <w:tcW w:w="7793" w:type="dxa"/>
-            <w:vAlign w:val="center"/>
-          </w:tcPr>
-          <w:p>
-            <w:pPr>
-              <w:cnfStyle w:val="000000000000"/>
+            <w:tcW w:w="8363" w:type="dxa"/>
+            <w:vAlign w:val="center"/>
+          </w:tcPr>
+          <w:p>
+            <w:pPr>
+              <w:cnfStyle w:val="000000000000" w:firstRow="0" w:lastRow="0" w:firstColumn="0" w:lastColumn="0" w:oddVBand="0" w:evenVBand="0" w:oddHBand="0" w:evenHBand="0" w:firstRowFirstColumn="0" w:firstRowLastColumn="0" w:lastRowFirstColumn="0" w:lastRowLastColumn="0"/>
               <w:rPr>
                 <w:b/>
               </w:rPr>
             </w:pPr>
             <w:r>
-              <w:t>Cien</w:t>
-            </w:r>
-            <w:r>
-              <w:t xml:space="preserve"> vendedora</w:t>
-            </w:r>
-            <w:r>
-              <w:t>s</w:t>
-            </w:r>
-            <w:r>
-              <w:t xml:space="preserve">, </w:t>
-            </w:r>
-            <w:r>
-              <w:t>no se puede desempatar (decimales)</w:t>
-            </w:r>
-            <w:r>
-              <w:t>.</w:t>
+              <w:t>06_FATIGA_100_vendedoras_1000_ventas_cada_una_no_se_puede_desempatar_dec</w:t>
+            </w:r>
+            <w:r>
+              <w:t>.in</w:t>
             </w:r>
           </w:p>
         </w:tc>
       </w:tr>
       <w:tr>
         <w:trPr>
-          <w:cnfStyle w:val="000000100000"/>
+          <w:cnfStyle w:val="000000100000" w:firstRow="0" w:lastRow="0" w:firstColumn="0" w:lastColumn="0" w:oddVBand="0" w:evenVBand="0" w:oddHBand="1" w:evenHBand="0" w:firstRowFirstColumn="0" w:firstRowLastColumn="0" w:lastRowFirstColumn="0" w:lastRowLastColumn="0"/>
           <w:trHeight w:val="454"/>
         </w:trPr>
         <w:tc>
           <w:tcPr>
-            <w:cnfStyle w:val="001000000000"/>
+            <w:cnfStyle w:val="001000000000" w:firstRow="0" w:lastRow="0" w:firstColumn="1" w:lastColumn="0" w:oddVBand="0" w:evenVBand="0" w:oddHBand="0" w:evenHBand="0" w:firstRowFirstColumn="0" w:firstRowLastColumn="0" w:lastRowFirstColumn="0" w:lastRowLastColumn="0"/>
             <w:tcW w:w="2093" w:type="dxa"/>
             <w:shd w:val="clear" w:color="auto" w:fill="92CDDC" w:themeFill="accent5" w:themeFillTint="99"/>
             <w:vAlign w:val="center"/>
@@ -4129,12 +4231,12 @@
         </w:tc>
         <w:tc>
           <w:tcPr>
-            <w:tcW w:w="7793" w:type="dxa"/>
-            <w:vAlign w:val="center"/>
-          </w:tcPr>
-          <w:p>
-            <w:pPr>
-              <w:cnfStyle w:val="000000100000"/>
+            <w:tcW w:w="8363" w:type="dxa"/>
+            <w:vAlign w:val="center"/>
+          </w:tcPr>
+          <w:p>
+            <w:pPr>
+              <w:cnfStyle w:val="000000100000" w:firstRow="0" w:lastRow="0" w:firstColumn="0" w:lastColumn="0" w:oddVBand="0" w:evenVBand="0" w:oddHBand="1" w:evenHBand="0" w:firstRowFirstColumn="0" w:firstRowLastColumn="0" w:lastRowFirstColumn="0" w:lastRowLastColumn="0"/>
             </w:pPr>
             <w:r>
               <w:t>Fatiga.</w:t>
@@ -4148,7 +4250,7 @@
         </w:trPr>
         <w:tc>
           <w:tcPr>
-            <w:cnfStyle w:val="001000000000"/>
+            <w:cnfStyle w:val="001000000000" w:firstRow="0" w:lastRow="0" w:firstColumn="1" w:lastColumn="0" w:oddVBand="0" w:evenVBand="0" w:oddHBand="0" w:evenHBand="0" w:firstRowFirstColumn="0" w:firstRowLastColumn="0" w:lastRowFirstColumn="0" w:lastRowLastColumn="0"/>
             <w:tcW w:w="2093" w:type="dxa"/>
             <w:vAlign w:val="center"/>
           </w:tcPr>
@@ -4163,13 +4265,13 @@
         </w:tc>
         <w:tc>
           <w:tcPr>
-            <w:tcW w:w="7793" w:type="dxa"/>
+            <w:tcW w:w="8363" w:type="dxa"/>
             <w:vAlign w:val="center"/>
           </w:tcPr>
           <w:p>
             <w:pPr>
               <w:jc w:val="both"/>
-              <w:cnfStyle w:val="000000000000"/>
+              <w:cnfStyle w:val="000000000000" w:firstRow="0" w:lastRow="0" w:firstColumn="0" w:lastColumn="0" w:oddVBand="0" w:evenVBand="0" w:oddHBand="0" w:evenHBand="0" w:firstRowFirstColumn="0" w:firstRowLastColumn="0" w:lastRowFirstColumn="0" w:lastRowLastColumn="0"/>
               <w:rPr>
                 <w:b/>
               </w:rPr>
@@ -4199,12 +4301,17 @@
               <w:t>i</w:t>
             </w:r>
             <w:r>
-              <w:t xml:space="preserve"> = 1000) para competir por el premio. La cantidad requerida de ventas coincide con el máximo posible (N = 1000). Los importes de cada venta oscilan entre  0 y 5000 (no incluidos), y son sucesivos e iguales para cada vendedora haciendo imposible el desempate entre alguna de ellas. La única diferencia con el </w:t>
+              <w:t xml:space="preserve"> = 1000) para competir por el premio. La cantidad requerida de ventas coincide con el máximo posible (N = 1000). Los importes de cada venta oscilan entre  0 y 5000 (no incluidos), y son sucesivos e iguales para cada vendedora haciendo imposible el desempate entre alguna de ellas. La única dif</w:t>
+            </w:r>
+            <w:bookmarkStart w:id="1" w:name="_GoBack"/>
+            <w:bookmarkEnd w:id="1"/>
+            <w:r>
+              <w:t xml:space="preserve">erencia con el </w:t>
             </w:r>
             <w:hyperlink w:anchor="Caso6" w:history="1">
               <w:r>
                 <w:rPr>
-                  <w:rStyle w:val="Hyperlink"/>
+                  <w:rStyle w:val="Hipervnculo"/>
                 </w:rPr>
                 <w:t>Caso 06</w:t>
               </w:r>
@@ -4217,12 +4324,12 @@
       </w:tr>
       <w:tr>
         <w:trPr>
-          <w:cnfStyle w:val="000000100000"/>
+          <w:cnfStyle w:val="000000100000" w:firstRow="0" w:lastRow="0" w:firstColumn="0" w:lastColumn="0" w:oddVBand="0" w:evenVBand="0" w:oddHBand="1" w:evenHBand="0" w:firstRowFirstColumn="0" w:firstRowLastColumn="0" w:lastRowFirstColumn="0" w:lastRowLastColumn="0"/>
           <w:trHeight w:val="454"/>
         </w:trPr>
         <w:tc>
           <w:tcPr>
-            <w:cnfStyle w:val="001000000000"/>
+            <w:cnfStyle w:val="001000000000" w:firstRow="0" w:lastRow="0" w:firstColumn="1" w:lastColumn="0" w:oddVBand="0" w:evenVBand="0" w:oddHBand="0" w:evenHBand="0" w:firstRowFirstColumn="0" w:firstRowLastColumn="0" w:lastRowFirstColumn="0" w:lastRowLastColumn="0"/>
             <w:tcW w:w="2093" w:type="dxa"/>
             <w:shd w:val="clear" w:color="auto" w:fill="92CDDC" w:themeFill="accent5" w:themeFillTint="99"/>
             <w:vAlign w:val="center"/>
@@ -4238,13 +4345,13 @@
         </w:tc>
         <w:tc>
           <w:tcPr>
-            <w:tcW w:w="7793" w:type="dxa"/>
-            <w:vAlign w:val="center"/>
-          </w:tcPr>
-          <w:p>
-            <w:pPr>
-              <w:jc w:val="right"/>
-              <w:cnfStyle w:val="000000100000"/>
+            <w:tcW w:w="8363" w:type="dxa"/>
+            <w:vAlign w:val="center"/>
+          </w:tcPr>
+          <w:p>
+            <w:pPr>
+              <w:jc w:val="right"/>
+              <w:cnfStyle w:val="000000100000" w:firstRow="0" w:lastRow="0" w:firstColumn="0" w:lastColumn="0" w:oddVBand="0" w:evenVBand="0" w:oddHBand="1" w:evenHBand="0" w:firstRowFirstColumn="0" w:firstRowLastColumn="0" w:lastRowFirstColumn="0" w:lastRowLastColumn="0"/>
               <w:rPr>
                 <w:rFonts w:ascii="Courier New" w:hAnsi="Courier New" w:cs="Courier New"/>
                 <w:i/>
@@ -4273,6 +4380,12 @@
               <w:rPr>
                 <w:i/>
               </w:rPr>
+              <w:t>FATIGA_</w:t>
+            </w:r>
+            <w:r>
+              <w:rPr>
+                <w:i/>
+              </w:rPr>
               <w:t>100</w:t>
             </w:r>
             <w:r>
@@ -4311,7 +4424,7 @@
       <w:tr>
         <w:tc>
           <w:tcPr>
-            <w:cnfStyle w:val="001000000000"/>
+            <w:cnfStyle w:val="001000000000" w:firstRow="0" w:lastRow="0" w:firstColumn="1" w:lastColumn="0" w:oddVBand="0" w:evenVBand="0" w:oddHBand="0" w:evenHBand="0" w:firstRowFirstColumn="0" w:firstRowLastColumn="0" w:lastRowFirstColumn="0" w:lastRowLastColumn="0"/>
             <w:tcW w:w="2093" w:type="dxa"/>
             <w:vAlign w:val="center"/>
           </w:tcPr>
@@ -4331,12 +4444,12 @@
         </w:tc>
         <w:tc>
           <w:tcPr>
-            <w:tcW w:w="7793" w:type="dxa"/>
-            <w:vAlign w:val="center"/>
-          </w:tcPr>
-          <w:p>
-            <w:pPr>
-              <w:cnfStyle w:val="000000000000"/>
+            <w:tcW w:w="8363" w:type="dxa"/>
+            <w:vAlign w:val="center"/>
+          </w:tcPr>
+          <w:p>
+            <w:pPr>
+              <w:cnfStyle w:val="000000000000" w:firstRow="0" w:lastRow="0" w:firstColumn="0" w:lastColumn="0" w:oddVBand="0" w:evenVBand="0" w:oddHBand="0" w:evenHBand="0" w:firstRowFirstColumn="0" w:firstRowLastColumn="0" w:lastRowFirstColumn="0" w:lastRowLastColumn="0"/>
               <w:rPr>
                 <w:rFonts w:cs="Courier New"/>
                 <w:sz w:val="20"/>
@@ -4356,12 +4469,12 @@
       </w:tr>
       <w:tr>
         <w:trPr>
-          <w:cnfStyle w:val="000000100000"/>
+          <w:cnfStyle w:val="000000100000" w:firstRow="0" w:lastRow="0" w:firstColumn="0" w:lastColumn="0" w:oddVBand="0" w:evenVBand="0" w:oddHBand="1" w:evenHBand="0" w:firstRowFirstColumn="0" w:firstRowLastColumn="0" w:lastRowFirstColumn="0" w:lastRowLastColumn="0"/>
           <w:trHeight w:val="454"/>
         </w:trPr>
         <w:tc>
           <w:tcPr>
-            <w:cnfStyle w:val="001000000000"/>
+            <w:cnfStyle w:val="001000000000" w:firstRow="0" w:lastRow="0" w:firstColumn="1" w:lastColumn="0" w:oddVBand="0" w:evenVBand="0" w:oddHBand="0" w:evenHBand="0" w:firstRowFirstColumn="0" w:firstRowLastColumn="0" w:lastRowFirstColumn="0" w:lastRowLastColumn="0"/>
             <w:tcW w:w="2093" w:type="dxa"/>
             <w:shd w:val="clear" w:color="auto" w:fill="92CDDC" w:themeFill="accent5" w:themeFillTint="99"/>
             <w:vAlign w:val="center"/>
@@ -4377,13 +4490,13 @@
         </w:tc>
         <w:tc>
           <w:tcPr>
-            <w:tcW w:w="7793" w:type="dxa"/>
-            <w:vAlign w:val="center"/>
-          </w:tcPr>
-          <w:p>
-            <w:pPr>
-              <w:jc w:val="right"/>
-              <w:cnfStyle w:val="000000100000"/>
+            <w:tcW w:w="8363" w:type="dxa"/>
+            <w:vAlign w:val="center"/>
+          </w:tcPr>
+          <w:p>
+            <w:pPr>
+              <w:jc w:val="right"/>
+              <w:cnfStyle w:val="000000100000" w:firstRow="0" w:lastRow="0" w:firstColumn="0" w:lastColumn="0" w:oddVBand="0" w:evenVBand="0" w:oddHBand="1" w:evenHBand="0" w:firstRowFirstColumn="0" w:firstRowLastColumn="0" w:lastRowFirstColumn="0" w:lastRowLastColumn="0"/>
               <w:rPr>
                 <w:rFonts w:ascii="Courier New" w:hAnsi="Courier New" w:cs="Courier New"/>
                 <w:i/>
@@ -4406,6 +4519,12 @@
                 <w:i/>
               </w:rPr>
               <w:t>_</w:t>
+            </w:r>
+            <w:r>
+              <w:rPr>
+                <w:i/>
+              </w:rPr>
+              <w:t>FATIGA_</w:t>
             </w:r>
             <w:r>
               <w:rPr>
@@ -4446,7 +4565,7 @@
         </w:trPr>
         <w:tc>
           <w:tcPr>
-            <w:cnfStyle w:val="001000000000"/>
+            <w:cnfStyle w:val="001000000000" w:firstRow="0" w:lastRow="0" w:firstColumn="1" w:lastColumn="0" w:oddVBand="0" w:evenVBand="0" w:oddHBand="0" w:evenHBand="0" w:firstRowFirstColumn="0" w:firstRowLastColumn="0" w:lastRowFirstColumn="0" w:lastRowLastColumn="0"/>
             <w:tcW w:w="2093" w:type="dxa"/>
             <w:vAlign w:val="center"/>
           </w:tcPr>
@@ -4464,11 +4583,11 @@
         </w:tc>
         <w:tc>
           <w:tcPr>
-            <w:tcW w:w="7793" w:type="dxa"/>
-          </w:tcPr>
-          <w:p>
-            <w:pPr>
-              <w:cnfStyle w:val="000000000000"/>
+            <w:tcW w:w="8363" w:type="dxa"/>
+          </w:tcPr>
+          <w:p>
+            <w:pPr>
+              <w:cnfStyle w:val="000000000000" w:firstRow="0" w:lastRow="0" w:firstColumn="0" w:lastColumn="0" w:oddVBand="0" w:evenVBand="0" w:oddHBand="0" w:evenHBand="0" w:firstRowFirstColumn="0" w:firstRowLastColumn="0" w:lastRowFirstColumn="0" w:lastRowLastColumn="0"/>
               <w:rPr>
                 <w:rFonts w:ascii="Courier New" w:hAnsi="Courier New" w:cs="Courier New"/>
               </w:rPr>
@@ -4491,11 +4610,9 @@
           <w:b/>
         </w:rPr>
       </w:pPr>
-      <w:bookmarkStart w:id="1" w:name="_GoBack"/>
-      <w:bookmarkEnd w:id="1"/>
     </w:p>
     <w:sectPr>
-      <w:footerReference w:type="default" r:id="rId7"/>
+      <w:footerReference w:type="default" r:id="rId9"/>
       <w:pgSz w:w="11906" w:h="16838"/>
       <w:pgMar w:top="1440" w:right="1080" w:bottom="1440" w:left="1080" w:header="708" w:footer="708" w:gutter="0"/>
       <w:cols w:space="708"/>
@@ -4507,7 +4624,7 @@
 </file>
 
 <file path=word/endnotes.xml><?xml version="1.0" encoding="utf-8"?>
-<w:endnotes xmlns:ve="http://schemas.openxmlformats.org/markup-compatibility/2006" xmlns:o="urn:schemas-microsoft-com:office:office" xmlns:r="http://schemas.openxmlformats.org/officeDocument/2006/relationships" xmlns:m="http://schemas.openxmlformats.org/officeDocument/2006/math" xmlns:v="urn:schemas-microsoft-com:vml" xmlns:wp="http://schemas.openxmlformats.org/drawingml/2006/wordprocessingDrawing" xmlns:w10="urn:schemas-microsoft-com:office:word" xmlns:w="http://schemas.openxmlformats.org/wordprocessingml/2006/main" xmlns:wne="http://schemas.microsoft.com/office/word/2006/wordml">
+<w:endnotes xmlns:wpc="http://schemas.microsoft.com/office/word/2010/wordprocessingCanvas" xmlns:mc="http://schemas.openxmlformats.org/markup-compatibility/2006" xmlns:o="urn:schemas-microsoft-com:office:office" xmlns:r="http://schemas.openxmlformats.org/officeDocument/2006/relationships" xmlns:m="http://schemas.openxmlformats.org/officeDocument/2006/math" xmlns:v="urn:schemas-microsoft-com:vml" xmlns:wp14="http://schemas.microsoft.com/office/word/2010/wordprocessingDrawing" xmlns:wp="http://schemas.openxmlformats.org/drawingml/2006/wordprocessingDrawing" xmlns:w10="urn:schemas-microsoft-com:office:word" xmlns:w="http://schemas.openxmlformats.org/wordprocessingml/2006/main" xmlns:w14="http://schemas.microsoft.com/office/word/2010/wordml" xmlns:wpg="http://schemas.microsoft.com/office/word/2010/wordprocessingGroup" xmlns:wpi="http://schemas.microsoft.com/office/word/2010/wordprocessingInk" xmlns:wne="http://schemas.microsoft.com/office/word/2006/wordml" xmlns:wps="http://schemas.microsoft.com/office/word/2010/wordprocessingShape" mc:Ignorable="w14 wp14">
   <w:endnote w:type="separator" w:id="-1">
     <w:p>
       <w:pPr>
@@ -4532,49 +4649,30 @@
 </file>
 
 <file path=word/footer1.xml><?xml version="1.0" encoding="utf-8"?>
-<w:ftr xmlns:ve="http://schemas.openxmlformats.org/markup-compatibility/2006" xmlns:o="urn:schemas-microsoft-com:office:office" xmlns:r="http://schemas.openxmlformats.org/officeDocument/2006/relationships" xmlns:m="http://schemas.openxmlformats.org/officeDocument/2006/math" xmlns:v="urn:schemas-microsoft-com:vml" xmlns:wp="http://schemas.openxmlformats.org/drawingml/2006/wordprocessingDrawing" xmlns:w10="urn:schemas-microsoft-com:office:word" xmlns:w="http://schemas.openxmlformats.org/wordprocessingml/2006/main" xmlns:wne="http://schemas.microsoft.com/office/word/2006/wordml">
+<w:ftr xmlns:wpc="http://schemas.microsoft.com/office/word/2010/wordprocessingCanvas" xmlns:mc="http://schemas.openxmlformats.org/markup-compatibility/2006" xmlns:o="urn:schemas-microsoft-com:office:office" xmlns:r="http://schemas.openxmlformats.org/officeDocument/2006/relationships" xmlns:m="http://schemas.openxmlformats.org/officeDocument/2006/math" xmlns:v="urn:schemas-microsoft-com:vml" xmlns:wp14="http://schemas.microsoft.com/office/word/2010/wordprocessingDrawing" xmlns:wp="http://schemas.openxmlformats.org/drawingml/2006/wordprocessingDrawing" xmlns:w10="urn:schemas-microsoft-com:office:word" xmlns:w="http://schemas.openxmlformats.org/wordprocessingml/2006/main" xmlns:w14="http://schemas.microsoft.com/office/word/2010/wordml" xmlns:wpg="http://schemas.microsoft.com/office/word/2010/wordprocessingGroup" xmlns:wpi="http://schemas.microsoft.com/office/word/2010/wordprocessingInk" xmlns:wne="http://schemas.microsoft.com/office/word/2006/wordml" xmlns:wps="http://schemas.microsoft.com/office/word/2010/wordprocessingShape" mc:Ignorable="w14 wp14">
   <w:p>
     <w:pPr>
-      <w:pStyle w:val="Footer"/>
+      <w:pStyle w:val="Piedepgina"/>
       <w:jc w:val="center"/>
       <w:rPr>
         <w:b/>
-        <w:rPrChange w:id="2" w:author="Familia Lucki &amp; Bustos" w:date="2013-04-17T01:09:00Z">
-          <w:rPr/>
-        </w:rPrChange>
       </w:rPr>
-      <w:pPrChange w:id="3" w:author="Familia Lucki &amp; Bustos" w:date="2013-04-17T01:08:00Z">
-        <w:pPr>
-          <w:pStyle w:val="Footer"/>
-        </w:pPr>
-      </w:pPrChange>
     </w:pPr>
-    <w:ins w:id="4" w:author="Familia Lucki &amp; Bustos" w:date="2013-04-17T01:08:00Z">
-      <w:r>
-        <w:rPr>
-          <w:b/>
-          <w:rPrChange w:id="5" w:author="Familia Lucki &amp; Bustos" w:date="2013-04-17T01:09:00Z">
-            <w:rPr/>
-          </w:rPrChange>
-        </w:rPr>
-        <w:fldChar w:fldCharType="begin"/>
-      </w:r>
-      <w:r>
-        <w:rPr>
-          <w:b/>
-          <w:rPrChange w:id="6" w:author="Familia Lucki &amp; Bustos" w:date="2013-04-17T01:09:00Z">
-            <w:rPr/>
-          </w:rPrChange>
-        </w:rPr>
-        <w:instrText xml:space="preserve"> PAGE  \* Arabic  \* MERGEFORMAT </w:instrText>
-      </w:r>
-    </w:ins>
     <w:r>
       <w:rPr>
         <w:b/>
-        <w:rPrChange w:id="7" w:author="Familia Lucki &amp; Bustos" w:date="2013-04-17T01:09:00Z">
-          <w:rPr/>
-        </w:rPrChange>
+      </w:rPr>
+      <w:fldChar w:fldCharType="begin"/>
+    </w:r>
+    <w:r>
+      <w:rPr>
+        <w:b/>
+      </w:rPr>
+      <w:instrText xml:space="preserve"> PAGE  \* Arabic  \* MERGEFORMAT </w:instrText>
+    </w:r>
+    <w:r>
+      <w:rPr>
+        <w:b/>
       </w:rPr>
       <w:fldChar w:fldCharType="separate"/>
     </w:r>
@@ -4583,54 +4681,35 @@
         <w:b/>
         <w:noProof/>
       </w:rPr>
-      <w:t>2</w:t>
+      <w:t>4</w:t>
     </w:r>
-    <w:ins w:id="8" w:author="Familia Lucki &amp; Bustos" w:date="2013-04-17T01:08:00Z">
-      <w:r>
-        <w:rPr>
-          <w:b/>
-          <w:rPrChange w:id="9" w:author="Familia Lucki &amp; Bustos" w:date="2013-04-17T01:09:00Z">
-            <w:rPr/>
-          </w:rPrChange>
-        </w:rPr>
-        <w:fldChar w:fldCharType="end"/>
-      </w:r>
-      <w:r>
-        <w:rPr>
-          <w:b/>
-          <w:rPrChange w:id="10" w:author="Familia Lucki &amp; Bustos" w:date="2013-04-17T01:09:00Z">
-            <w:rPr/>
-          </w:rPrChange>
-        </w:rPr>
-        <w:t xml:space="preserve"> de </w:t>
-      </w:r>
-    </w:ins>
-    <w:ins w:id="11" w:author="Familia Lucki &amp; Bustos" w:date="2013-04-17T01:09:00Z">
-      <w:r>
-        <w:rPr>
-          <w:b/>
-          <w:rPrChange w:id="12" w:author="Familia Lucki &amp; Bustos" w:date="2013-04-17T01:09:00Z">
-            <w:rPr/>
-          </w:rPrChange>
-        </w:rPr>
-        <w:fldChar w:fldCharType="begin"/>
-      </w:r>
-      <w:r>
-        <w:rPr>
-          <w:b/>
-          <w:rPrChange w:id="13" w:author="Familia Lucki &amp; Bustos" w:date="2013-04-17T01:09:00Z">
-            <w:rPr/>
-          </w:rPrChange>
-        </w:rPr>
-        <w:instrText xml:space="preserve"> NUMPAGES  \* Arabic  \* MERGEFORMAT </w:instrText>
-      </w:r>
-    </w:ins>
     <w:r>
       <w:rPr>
         <w:b/>
-        <w:rPrChange w:id="14" w:author="Familia Lucki &amp; Bustos" w:date="2013-04-17T01:09:00Z">
-          <w:rPr/>
-        </w:rPrChange>
+      </w:rPr>
+      <w:fldChar w:fldCharType="end"/>
+    </w:r>
+    <w:r>
+      <w:rPr>
+        <w:b/>
+      </w:rPr>
+      <w:t xml:space="preserve"> de </w:t>
+    </w:r>
+    <w:r>
+      <w:rPr>
+        <w:b/>
+      </w:rPr>
+      <w:fldChar w:fldCharType="begin"/>
+    </w:r>
+    <w:r>
+      <w:rPr>
+        <w:b/>
+      </w:rPr>
+      <w:instrText xml:space="preserve"> NUMPAGES  \* Arabic  \* MERGEFORMAT </w:instrText>
+    </w:r>
+    <w:r>
+      <w:rPr>
+        <w:b/>
       </w:rPr>
       <w:fldChar w:fldCharType="separate"/>
     </w:r>
@@ -4641,23 +4720,18 @@
       </w:rPr>
       <w:t>9</w:t>
     </w:r>
-    <w:ins w:id="15" w:author="Familia Lucki &amp; Bustos" w:date="2013-04-17T01:09:00Z">
-      <w:r>
-        <w:rPr>
-          <w:b/>
-          <w:rPrChange w:id="16" w:author="Familia Lucki &amp; Bustos" w:date="2013-04-17T01:09:00Z">
-            <w:rPr/>
-          </w:rPrChange>
-        </w:rPr>
-        <w:fldChar w:fldCharType="end"/>
-      </w:r>
-    </w:ins>
+    <w:r>
+      <w:rPr>
+        <w:b/>
+      </w:rPr>
+      <w:fldChar w:fldCharType="end"/>
+    </w:r>
   </w:p>
 </w:ftr>
 </file>
 
 <file path=word/footnotes.xml><?xml version="1.0" encoding="utf-8"?>
-<w:footnotes xmlns:ve="http://schemas.openxmlformats.org/markup-compatibility/2006" xmlns:o="urn:schemas-microsoft-com:office:office" xmlns:r="http://schemas.openxmlformats.org/officeDocument/2006/relationships" xmlns:m="http://schemas.openxmlformats.org/officeDocument/2006/math" xmlns:v="urn:schemas-microsoft-com:vml" xmlns:wp="http://schemas.openxmlformats.org/drawingml/2006/wordprocessingDrawing" xmlns:w10="urn:schemas-microsoft-com:office:word" xmlns:w="http://schemas.openxmlformats.org/wordprocessingml/2006/main" xmlns:wne="http://schemas.microsoft.com/office/word/2006/wordml">
+<w:footnotes xmlns:wpc="http://schemas.microsoft.com/office/word/2010/wordprocessingCanvas" xmlns:mc="http://schemas.openxmlformats.org/markup-compatibility/2006" xmlns:o="urn:schemas-microsoft-com:office:office" xmlns:r="http://schemas.openxmlformats.org/officeDocument/2006/relationships" xmlns:m="http://schemas.openxmlformats.org/officeDocument/2006/math" xmlns:v="urn:schemas-microsoft-com:vml" xmlns:wp14="http://schemas.microsoft.com/office/word/2010/wordprocessingDrawing" xmlns:wp="http://schemas.openxmlformats.org/drawingml/2006/wordprocessingDrawing" xmlns:w10="urn:schemas-microsoft-com:office:word" xmlns:w="http://schemas.openxmlformats.org/wordprocessingml/2006/main" xmlns:w14="http://schemas.microsoft.com/office/word/2010/wordml" xmlns:wpg="http://schemas.microsoft.com/office/word/2010/wordprocessingGroup" xmlns:wpi="http://schemas.microsoft.com/office/word/2010/wordprocessingInk" xmlns:wne="http://schemas.microsoft.com/office/word/2006/wordml" xmlns:wps="http://schemas.microsoft.com/office/word/2010/wordprocessingShape" mc:Ignorable="w14 wp14">
   <w:footnote w:type="separator" w:id="-1">
     <w:p>
       <w:pPr>
@@ -4682,7 +4756,7 @@
 </file>
 
 <file path=word/numbering.xml><?xml version="1.0" encoding="utf-8"?>
-<w:numbering xmlns:ve="http://schemas.openxmlformats.org/markup-compatibility/2006" xmlns:o="urn:schemas-microsoft-com:office:office" xmlns:r="http://schemas.openxmlformats.org/officeDocument/2006/relationships" xmlns:m="http://schemas.openxmlformats.org/officeDocument/2006/math" xmlns:v="urn:schemas-microsoft-com:vml" xmlns:wp="http://schemas.openxmlformats.org/drawingml/2006/wordprocessingDrawing" xmlns:w10="urn:schemas-microsoft-com:office:word" xmlns:w="http://schemas.openxmlformats.org/wordprocessingml/2006/main" xmlns:wne="http://schemas.microsoft.com/office/word/2006/wordml">
+<w:numbering xmlns:wpc="http://schemas.microsoft.com/office/word/2010/wordprocessingCanvas" xmlns:mc="http://schemas.openxmlformats.org/markup-compatibility/2006" xmlns:o="urn:schemas-microsoft-com:office:office" xmlns:r="http://schemas.openxmlformats.org/officeDocument/2006/relationships" xmlns:m="http://schemas.openxmlformats.org/officeDocument/2006/math" xmlns:v="urn:schemas-microsoft-com:vml" xmlns:wp14="http://schemas.microsoft.com/office/word/2010/wordprocessingDrawing" xmlns:wp="http://schemas.openxmlformats.org/drawingml/2006/wordprocessingDrawing" xmlns:w10="urn:schemas-microsoft-com:office:word" xmlns:w="http://schemas.openxmlformats.org/wordprocessingml/2006/main" xmlns:w14="http://schemas.microsoft.com/office/word/2010/wordml" xmlns:wpg="http://schemas.microsoft.com/office/word/2010/wordprocessingGroup" xmlns:wpi="http://schemas.microsoft.com/office/word/2010/wordprocessingInk" xmlns:wne="http://schemas.microsoft.com/office/word/2006/wordml" xmlns:wps="http://schemas.microsoft.com/office/word/2010/wordprocessingShape" mc:Ignorable="w14 wp14">
   <w:abstractNum w:abstractNumId="0">
     <w:nsid w:val="092D37B6"/>
     <w:multiLevelType w:val="hybridMultilevel"/>
@@ -4962,7 +5036,7 @@
 </file>
 
 <file path=word/styles.xml><?xml version="1.0" encoding="utf-8"?>
-<w:styles xmlns:r="http://schemas.openxmlformats.org/officeDocument/2006/relationships" xmlns:w="http://schemas.openxmlformats.org/wordprocessingml/2006/main">
+<w:styles xmlns:mc="http://schemas.openxmlformats.org/markup-compatibility/2006" xmlns:r="http://schemas.openxmlformats.org/officeDocument/2006/relationships" xmlns:w="http://schemas.openxmlformats.org/wordprocessingml/2006/main" xmlns:w14="http://schemas.microsoft.com/office/word/2010/wordml" mc:Ignorable="w14">
   <w:docDefaults>
     <w:rPrDefault>
       <w:rPr>
@@ -5122,18 +5196,17 @@
     <w:qFormat/>
     <w:rsid w:val="00D92AE4"/>
   </w:style>
-  <w:style w:type="character" w:default="1" w:styleId="DefaultParagraphFont">
+  <w:style w:type="character" w:default="1" w:styleId="Fuentedeprrafopredeter">
     <w:name w:val="Default Paragraph Font"/>
     <w:uiPriority w:val="1"/>
     <w:semiHidden/>
     <w:unhideWhenUsed/>
   </w:style>
-  <w:style w:type="table" w:default="1" w:styleId="TableNormal">
+  <w:style w:type="table" w:default="1" w:styleId="Tablanormal">
     <w:name w:val="Normal Table"/>
     <w:uiPriority w:val="99"/>
     <w:semiHidden/>
     <w:unhideWhenUsed/>
-    <w:qFormat/>
     <w:tblPr>
       <w:tblInd w:w="0" w:type="dxa"/>
       <w:tblCellMar>
@@ -5144,15 +5217,15 @@
       </w:tblCellMar>
     </w:tblPr>
   </w:style>
-  <w:style w:type="numbering" w:default="1" w:styleId="NoList">
+  <w:style w:type="numbering" w:default="1" w:styleId="Sinlista">
     <w:name w:val="No List"/>
     <w:uiPriority w:val="99"/>
     <w:semiHidden/>
     <w:unhideWhenUsed/>
   </w:style>
-  <w:style w:type="table" w:styleId="TableGrid">
+  <w:style w:type="table" w:styleId="Tablaconcuadrcula">
     <w:name w:val="Table Grid"/>
-    <w:basedOn w:val="TableNormal"/>
+    <w:basedOn w:val="Tablanormal"/>
     <w:uiPriority w:val="59"/>
     <w:rsid w:val="00E05AB5"/>
     <w:pPr>
@@ -5176,10 +5249,10 @@
       </w:tblCellMar>
     </w:tblPr>
   </w:style>
-  <w:style w:type="paragraph" w:styleId="Header">
+  <w:style w:type="paragraph" w:styleId="Encabezado">
     <w:name w:val="header"/>
     <w:basedOn w:val="Normal"/>
-    <w:link w:val="HeaderChar"/>
+    <w:link w:val="EncabezadoCar"/>
     <w:uiPriority w:val="99"/>
     <w:unhideWhenUsed/>
     <w:rsid w:val="004B0F97"/>
@@ -5191,17 +5264,17 @@
       <w:spacing w:after="0" w:line="240" w:lineRule="auto"/>
     </w:pPr>
   </w:style>
-  <w:style w:type="character" w:customStyle="1" w:styleId="HeaderChar">
-    <w:name w:val="Header Char"/>
-    <w:basedOn w:val="DefaultParagraphFont"/>
-    <w:link w:val="Header"/>
+  <w:style w:type="character" w:customStyle="1" w:styleId="EncabezadoCar">
+    <w:name w:val="Encabezado Car"/>
+    <w:basedOn w:val="Fuentedeprrafopredeter"/>
+    <w:link w:val="Encabezado"/>
     <w:uiPriority w:val="99"/>
     <w:rsid w:val="004B0F97"/>
   </w:style>
-  <w:style w:type="paragraph" w:styleId="Footer">
+  <w:style w:type="paragraph" w:styleId="Piedepgina">
     <w:name w:val="footer"/>
     <w:basedOn w:val="Normal"/>
-    <w:link w:val="FooterChar"/>
+    <w:link w:val="PiedepginaCar"/>
     <w:uiPriority w:val="99"/>
     <w:unhideWhenUsed/>
     <w:rsid w:val="004B0F97"/>
@@ -5213,16 +5286,16 @@
       <w:spacing w:after="0" w:line="240" w:lineRule="auto"/>
     </w:pPr>
   </w:style>
-  <w:style w:type="character" w:customStyle="1" w:styleId="FooterChar">
-    <w:name w:val="Footer Char"/>
-    <w:basedOn w:val="DefaultParagraphFont"/>
-    <w:link w:val="Footer"/>
+  <w:style w:type="character" w:customStyle="1" w:styleId="PiedepginaCar">
+    <w:name w:val="Pie de página Car"/>
+    <w:basedOn w:val="Fuentedeprrafopredeter"/>
+    <w:link w:val="Piedepgina"/>
     <w:uiPriority w:val="99"/>
     <w:rsid w:val="004B0F97"/>
   </w:style>
-  <w:style w:type="table" w:styleId="LightShading">
+  <w:style w:type="table" w:styleId="Sombreadoclaro">
     <w:name w:val="Light Shading"/>
-    <w:basedOn w:val="TableNormal"/>
+    <w:basedOn w:val="Tablanormal"/>
     <w:uiPriority w:val="60"/>
     <w:rsid w:val="004E3AC2"/>
     <w:pPr>
@@ -5323,9 +5396,9 @@
       </w:tcPr>
     </w:tblStylePr>
   </w:style>
-  <w:style w:type="table" w:styleId="MediumShading2-Accent5">
+  <w:style w:type="table" w:styleId="Sombreadomedio2-nfasis5">
     <w:name w:val="Medium Shading 2 Accent 5"/>
-    <w:basedOn w:val="TableNormal"/>
+    <w:basedOn w:val="Tablanormal"/>
     <w:uiPriority w:val="64"/>
     <w:rsid w:val="004E3AC2"/>
     <w:pPr>
@@ -5472,10 +5545,10 @@
       </w:tcPr>
     </w:tblStylePr>
   </w:style>
-  <w:style w:type="paragraph" w:styleId="BalloonText">
+  <w:style w:type="paragraph" w:styleId="Textodeglobo">
     <w:name w:val="Balloon Text"/>
     <w:basedOn w:val="Normal"/>
-    <w:link w:val="BalloonTextChar"/>
+    <w:link w:val="TextodegloboCar"/>
     <w:uiPriority w:val="99"/>
     <w:semiHidden/>
     <w:unhideWhenUsed/>
@@ -5489,10 +5562,10 @@
       <w:szCs w:val="16"/>
     </w:rPr>
   </w:style>
-  <w:style w:type="character" w:customStyle="1" w:styleId="BalloonTextChar">
-    <w:name w:val="Balloon Text Char"/>
-    <w:basedOn w:val="DefaultParagraphFont"/>
-    <w:link w:val="BalloonText"/>
+  <w:style w:type="character" w:customStyle="1" w:styleId="TextodegloboCar">
+    <w:name w:val="Texto de globo Car"/>
+    <w:basedOn w:val="Fuentedeprrafopredeter"/>
+    <w:link w:val="Textodeglobo"/>
     <w:uiPriority w:val="99"/>
     <w:semiHidden/>
     <w:rsid w:val="004F2FC8"/>
@@ -5502,7 +5575,7 @@
       <w:szCs w:val="16"/>
     </w:rPr>
   </w:style>
-  <w:style w:type="paragraph" w:styleId="ListParagraph">
+  <w:style w:type="paragraph" w:styleId="Prrafodelista">
     <w:name w:val="List Paragraph"/>
     <w:basedOn w:val="Normal"/>
     <w:uiPriority w:val="34"/>
@@ -5513,9 +5586,9 @@
       <w:contextualSpacing/>
     </w:pPr>
   </w:style>
-  <w:style w:type="character" w:styleId="Hyperlink">
+  <w:style w:type="character" w:styleId="Hipervnculo">
     <w:name w:val="Hyperlink"/>
-    <w:basedOn w:val="DefaultParagraphFont"/>
+    <w:basedOn w:val="Fuentedeprrafopredeter"/>
     <w:uiPriority w:val="99"/>
     <w:unhideWhenUsed/>
     <w:rsid w:val="006B0422"/>
@@ -5998,4 +6071,16 @@
   <a:objectDefaults/>
   <a:extraClrSchemeLst/>
 </a:theme>
+</file>
+
+<file path=customXml/item1.xml><?xml version="1.0" encoding="utf-8"?>
+<b:Sources xmlns:b="http://schemas.openxmlformats.org/officeDocument/2006/bibliography" xmlns="http://schemas.openxmlformats.org/officeDocument/2006/bibliography" SelectedStyle="\APA.XSL" StyleName="APA"/>
+</file>
+
+<file path=customXml/itemProps1.xml><?xml version="1.0" encoding="utf-8"?>
+<ds:datastoreItem xmlns:ds="http://schemas.openxmlformats.org/officeDocument/2006/customXml" ds:itemID="{E65A2A8D-C9BB-4ACC-8A6D-BBD494FE2512}">
+  <ds:schemaRefs>
+    <ds:schemaRef ds:uri="http://schemas.openxmlformats.org/officeDocument/2006/bibliography"/>
+  </ds:schemaRefs>
+</ds:datastoreItem>
 </file>
</xml_diff>